<commit_message>
EWS: Update TSS and DG.
</commit_message>
<xml_diff>
--- a/ExchangeWebServices/Docs/ExchangeEWSTestSuiteDeploymentGuide.docx
+++ b/ExchangeWebServices/Docs/ExchangeEWSTestSuiteDeploymentGuide.docx
@@ -1,6 +1,6 @@
 
 <file path=word/document.xml><?xml version="1.0" encoding="utf-8"?>
-<w:document xmlns:wpc="http://schemas.microsoft.com/office/word/2010/wordprocessingCanvas" xmlns:cx="http://schemas.microsoft.com/office/drawing/2014/chartex" xmlns:cx1="http://schemas.microsoft.com/office/drawing/2015/9/8/chartex" xmlns:mc="http://schemas.openxmlformats.org/markup-compatibility/2006" xmlns:o="urn:schemas-microsoft-com:office:office" xmlns:r="http://schemas.openxmlformats.org/officeDocument/2006/relationships" xmlns:m="http://schemas.openxmlformats.org/officeDocument/2006/math" xmlns:v="urn:schemas-microsoft-com:vml" xmlns:wp14="http://schemas.microsoft.com/office/word/2010/wordprocessingDrawing" xmlns:wp="http://schemas.openxmlformats.org/drawingml/2006/wordprocessingDrawing" xmlns:w10="urn:schemas-microsoft-com:office:word" xmlns:w="http://schemas.openxmlformats.org/wordprocessingml/2006/main" xmlns:w14="http://schemas.microsoft.com/office/word/2010/wordml" xmlns:w15="http://schemas.microsoft.com/office/word/2012/wordml" xmlns:w16se="http://schemas.microsoft.com/office/word/2015/wordml/symex" xmlns:wpg="http://schemas.microsoft.com/office/word/2010/wordprocessingGroup" xmlns:wpi="http://schemas.microsoft.com/office/word/2010/wordprocessingInk" xmlns:wne="http://schemas.microsoft.com/office/word/2006/wordml" xmlns:wps="http://schemas.microsoft.com/office/word/2010/wordprocessingShape" mc:Ignorable="w14 w15 w16se wp14">
+<w:document xmlns:wpc="http://schemas.microsoft.com/office/word/2010/wordprocessingCanvas" xmlns:cx="http://schemas.microsoft.com/office/drawing/2014/chartex" xmlns:cx1="http://schemas.microsoft.com/office/drawing/2015/9/8/chartex" xmlns:cx2="http://schemas.microsoft.com/office/drawing/2015/10/21/chartex" xmlns:cx3="http://schemas.microsoft.com/office/drawing/2016/5/9/chartex" xmlns:cx4="http://schemas.microsoft.com/office/drawing/2016/5/10/chartex" xmlns:cx5="http://schemas.microsoft.com/office/drawing/2016/5/11/chartex" xmlns:cx6="http://schemas.microsoft.com/office/drawing/2016/5/12/chartex" xmlns:cx7="http://schemas.microsoft.com/office/drawing/2016/5/13/chartex" xmlns:cx8="http://schemas.microsoft.com/office/drawing/2016/5/14/chartex" xmlns:mc="http://schemas.openxmlformats.org/markup-compatibility/2006" xmlns:aink="http://schemas.microsoft.com/office/drawing/2016/ink" xmlns:am3d="http://schemas.microsoft.com/office/drawing/2017/model3d" xmlns:o="urn:schemas-microsoft-com:office:office" xmlns:r="http://schemas.openxmlformats.org/officeDocument/2006/relationships" xmlns:m="http://schemas.openxmlformats.org/officeDocument/2006/math" xmlns:v="urn:schemas-microsoft-com:vml" xmlns:wp14="http://schemas.microsoft.com/office/word/2010/wordprocessingDrawing" xmlns:wp="http://schemas.openxmlformats.org/drawingml/2006/wordprocessingDrawing" xmlns:w10="urn:schemas-microsoft-com:office:word" xmlns:w="http://schemas.openxmlformats.org/wordprocessingml/2006/main" xmlns:w14="http://schemas.microsoft.com/office/word/2010/wordml" xmlns:w15="http://schemas.microsoft.com/office/word/2012/wordml" xmlns:w16cex="http://schemas.microsoft.com/office/word/2018/wordml/cex" xmlns:w16cid="http://schemas.microsoft.com/office/word/2016/wordml/cid" xmlns:w16="http://schemas.microsoft.com/office/word/2018/wordml" xmlns:w16se="http://schemas.microsoft.com/office/word/2015/wordml/symex" xmlns:wpg="http://schemas.microsoft.com/office/word/2010/wordprocessingGroup" xmlns:wpi="http://schemas.microsoft.com/office/word/2010/wordprocessingInk" xmlns:wne="http://schemas.microsoft.com/office/word/2006/wordml" xmlns:wps="http://schemas.microsoft.com/office/word/2010/wordprocessingShape" mc:Ignorable="w14 w15 w16se w16cid w16 w16cex wp14">
   <w:body>
     <w:p>
       <w:pPr>
@@ -3167,7 +3167,7 @@
       </w:r>
       <w:r>
         <w:rPr>
-          <w:rFonts w:ascii="SimSun" w:eastAsia="SimSun" w:hAnsi="SimSun" w:hint="eastAsia"/>
+          <w:rFonts w:ascii="宋体" w:eastAsia="宋体" w:hAnsi="宋体" w:hint="eastAsia"/>
           <w:lang w:eastAsia="zh-CN"/>
         </w:rPr>
         <w:t>,</w:t>
@@ -3335,10 +3335,8 @@
       <w:r>
         <w:t>Test suite client</w:t>
       </w:r>
-      <w:bookmarkStart w:id="17" w:name="_GoBack"/>
       <w:bookmarkEnd w:id="15"/>
       <w:bookmarkEnd w:id="16"/>
-      <w:bookmarkEnd w:id="17"/>
     </w:p>
     <w:p>
       <w:pPr>
@@ -3546,28 +3544,28 @@
       <w:pPr>
         <w:pStyle w:val="Heading2"/>
       </w:pPr>
-      <w:bookmarkStart w:id="18" w:name="_Toc397328555"/>
-      <w:bookmarkStart w:id="19" w:name="_Toc404089096"/>
+      <w:bookmarkStart w:id="17" w:name="_Toc397328555"/>
+      <w:bookmarkStart w:id="18" w:name="_Toc404089096"/>
       <w:r>
         <w:t>Software requirements</w:t>
       </w:r>
+      <w:bookmarkEnd w:id="17"/>
       <w:bookmarkEnd w:id="18"/>
-      <w:bookmarkEnd w:id="19"/>
     </w:p>
     <w:p>
       <w:pPr>
         <w:pStyle w:val="Heading3"/>
       </w:pPr>
-      <w:bookmarkStart w:id="20" w:name="_Toc308770208"/>
-      <w:bookmarkStart w:id="21" w:name="_Toc397328556"/>
-      <w:bookmarkStart w:id="22" w:name="_Toc404089097"/>
-      <w:bookmarkStart w:id="23" w:name="_Toc308770207"/>
+      <w:bookmarkStart w:id="19" w:name="_Toc308770208"/>
+      <w:bookmarkStart w:id="20" w:name="_Toc397328556"/>
+      <w:bookmarkStart w:id="21" w:name="_Toc404089097"/>
+      <w:bookmarkStart w:id="22" w:name="_Toc308770207"/>
       <w:r>
         <w:t>System under test</w:t>
       </w:r>
+      <w:bookmarkEnd w:id="19"/>
       <w:bookmarkEnd w:id="20"/>
       <w:bookmarkEnd w:id="21"/>
-      <w:bookmarkEnd w:id="22"/>
       <w:r>
         <w:t xml:space="preserve"> </w:t>
       </w:r>
@@ -3635,6 +3633,29 @@
       </w:pPr>
       <w:r>
         <w:t>Microsoft Exchange Server 2016</w:t>
+      </w:r>
+    </w:p>
+    <w:p>
+      <w:pPr>
+        <w:pStyle w:val="ListParagraph"/>
+        <w:numPr>
+          <w:ilvl w:val="0"/>
+          <w:numId w:val="1"/>
+        </w:numPr>
+      </w:pPr>
+      <w:r>
+        <w:rPr>
+          <w:rFonts w:eastAsia="宋体" w:hint="eastAsia"/>
+          <w:lang w:eastAsia="zh-CN"/>
+        </w:rPr>
+        <w:t>M</w:t>
+      </w:r>
+      <w:r>
+        <w:rPr>
+          <w:rFonts w:eastAsia="宋体"/>
+          <w:lang w:eastAsia="zh-CN"/>
+        </w:rPr>
+        <w:t>icrosoft Exchange Server 2019</w:t>
       </w:r>
     </w:p>
     <w:p>
@@ -3908,8 +3929,8 @@
       <w:pPr>
         <w:pStyle w:val="LWPParagraphText"/>
       </w:pPr>
-      <w:bookmarkStart w:id="24" w:name="_SUT_resource_requirements"/>
-      <w:bookmarkEnd w:id="24"/>
+      <w:bookmarkStart w:id="23" w:name="_SUT_resource_requirements"/>
+      <w:bookmarkEnd w:id="23"/>
       <w:r>
         <w:t>The following diagram is an example of what a typical Exchange test suite environment may look like. This example uses an IPv4, but IPv6 is also supported</w:t>
       </w:r>
@@ -3954,7 +3975,7 @@
           <v:shape id="_x0000_i1025" type="#_x0000_t75" style="width:544.5pt;height:186.75pt" o:ole="">
             <v:imagedata r:id="rId12" o:title=""/>
           </v:shape>
-          <o:OLEObject Type="Embed" ProgID="Visio.Drawing.11" ShapeID="_x0000_i1025" DrawAspect="Content" ObjectID="_1558874793" r:id="rId13"/>
+          <o:OLEObject Type="Embed" ProgID="Visio.Drawing.11" ShapeID="_x0000_i1025" DrawAspect="Content" ObjectID="_1637070861" r:id="rId13"/>
         </w:object>
       </w:r>
     </w:p>
@@ -3962,17 +3983,17 @@
       <w:pPr>
         <w:pStyle w:val="Heading3"/>
       </w:pPr>
-      <w:bookmarkStart w:id="25" w:name="_Toc397328557"/>
-      <w:bookmarkStart w:id="26" w:name="_Toc404089098"/>
+      <w:bookmarkStart w:id="24" w:name="_Toc397328557"/>
+      <w:bookmarkStart w:id="25" w:name="_Toc404089098"/>
       <w:r>
         <w:t xml:space="preserve">Test suite </w:t>
       </w:r>
-      <w:bookmarkEnd w:id="23"/>
+      <w:bookmarkEnd w:id="22"/>
       <w:r>
         <w:t>client</w:t>
       </w:r>
+      <w:bookmarkEnd w:id="24"/>
       <w:bookmarkEnd w:id="25"/>
-      <w:bookmarkEnd w:id="26"/>
     </w:p>
     <w:p>
       <w:pPr>
@@ -3987,8 +4008,8 @@
       <w:r>
         <w:t>Protocol test suites on the test suite client.</w:t>
       </w:r>
-      <w:bookmarkStart w:id="27" w:name="_Pre-requisites/Dependencies"/>
-      <w:bookmarkEnd w:id="27"/>
+      <w:bookmarkStart w:id="26" w:name="_Pre-requisites/Dependencies"/>
+      <w:bookmarkEnd w:id="26"/>
       <w:r>
         <w:t xml:space="preserve"> </w:t>
       </w:r>
@@ -4155,8 +4176,8 @@
         <w:pStyle w:val="Heading1"/>
         <w:pageBreakBefore/>
       </w:pPr>
-      <w:bookmarkStart w:id="28" w:name="_Toc397328558"/>
-      <w:bookmarkStart w:id="29" w:name="_Toc404089099"/>
+      <w:bookmarkStart w:id="27" w:name="_Toc397328558"/>
+      <w:bookmarkStart w:id="28" w:name="_Toc404089099"/>
       <w:bookmarkEnd w:id="14"/>
       <w:r>
         <w:lastRenderedPageBreak/>
@@ -4169,18 +4190,18 @@
         <w:t>suite</w:t>
       </w:r>
       <w:bookmarkEnd w:id="2"/>
+      <w:bookmarkEnd w:id="27"/>
+      <w:r>
+        <w:t>s</w:t>
+      </w:r>
       <w:bookmarkEnd w:id="28"/>
-      <w:r>
-        <w:t>s</w:t>
-      </w:r>
-      <w:bookmarkEnd w:id="29"/>
     </w:p>
     <w:p>
       <w:pPr>
         <w:pStyle w:val="LWPParagraphText"/>
       </w:pPr>
-      <w:bookmarkStart w:id="30" w:name="_Installation_instructions_2"/>
-      <w:bookmarkEnd w:id="30"/>
+      <w:bookmarkStart w:id="29" w:name="_Installation_instructions_2"/>
+      <w:bookmarkEnd w:id="29"/>
       <w:r>
         <w:t xml:space="preserve">This section </w:t>
       </w:r>
@@ -4291,7 +4312,7 @@
       </w:r>
       <w:r>
         <w:rPr>
-          <w:rFonts w:eastAsia="SimSun"/>
+          <w:rFonts w:eastAsia="宋体"/>
           <w:lang w:eastAsia="zh-CN"/>
         </w:rPr>
         <w:t>folder under</w:t>
@@ -4358,19 +4379,20 @@
       <w:pPr>
         <w:pStyle w:val="Heading1"/>
       </w:pPr>
-      <w:bookmarkStart w:id="31" w:name="_Toc402445911"/>
-      <w:bookmarkStart w:id="32" w:name="_Toc402541983"/>
-      <w:bookmarkStart w:id="33" w:name="_Toc402863725"/>
-      <w:bookmarkStart w:id="34" w:name="_Toc402864874"/>
-      <w:bookmarkStart w:id="35" w:name="_Test_suite_client"/>
-      <w:bookmarkStart w:id="36" w:name="_Test_suite_directories"/>
-      <w:bookmarkStart w:id="37" w:name="_Test_suite_client_1"/>
-      <w:bookmarkStart w:id="38" w:name="_Installation_Instructions_1"/>
-      <w:bookmarkStart w:id="39" w:name="_Installation_Instructions"/>
-      <w:bookmarkStart w:id="40" w:name="_Toc387851232"/>
-      <w:bookmarkStart w:id="41" w:name="_Toc404089100"/>
-      <w:bookmarkStart w:id="42" w:name="_Toc308770209"/>
-      <w:bookmarkStart w:id="43" w:name="_Toc397328559"/>
+      <w:bookmarkStart w:id="30" w:name="_Toc402445911"/>
+      <w:bookmarkStart w:id="31" w:name="_Toc402541983"/>
+      <w:bookmarkStart w:id="32" w:name="_Toc402863725"/>
+      <w:bookmarkStart w:id="33" w:name="_Toc402864874"/>
+      <w:bookmarkStart w:id="34" w:name="_Test_suite_client"/>
+      <w:bookmarkStart w:id="35" w:name="_Test_suite_directories"/>
+      <w:bookmarkStart w:id="36" w:name="_Test_suite_client_1"/>
+      <w:bookmarkStart w:id="37" w:name="_Installation_Instructions_1"/>
+      <w:bookmarkStart w:id="38" w:name="_Installation_Instructions"/>
+      <w:bookmarkStart w:id="39" w:name="_Toc387851232"/>
+      <w:bookmarkStart w:id="40" w:name="_Toc404089100"/>
+      <w:bookmarkStart w:id="41" w:name="_Toc308770209"/>
+      <w:bookmarkStart w:id="42" w:name="_Toc397328559"/>
+      <w:bookmarkEnd w:id="30"/>
       <w:bookmarkEnd w:id="31"/>
       <w:bookmarkEnd w:id="32"/>
       <w:bookmarkEnd w:id="33"/>
@@ -4379,13 +4401,12 @@
       <w:bookmarkEnd w:id="36"/>
       <w:bookmarkEnd w:id="37"/>
       <w:bookmarkEnd w:id="38"/>
-      <w:bookmarkEnd w:id="39"/>
       <w:r>
         <w:lastRenderedPageBreak/>
         <w:t>Test suite directories</w:t>
       </w:r>
+      <w:bookmarkEnd w:id="39"/>
       <w:bookmarkEnd w:id="40"/>
-      <w:bookmarkEnd w:id="41"/>
     </w:p>
     <w:p>
       <w:pPr>
@@ -6665,15 +6686,16 @@
         <w:pStyle w:val="Heading1"/>
         <w:pageBreakBefore/>
       </w:pPr>
-      <w:bookmarkStart w:id="44" w:name="_Toc402446010"/>
-      <w:bookmarkStart w:id="45" w:name="_Toc402542082"/>
-      <w:bookmarkStart w:id="46" w:name="_Toc402863824"/>
-      <w:bookmarkStart w:id="47" w:name="_Toc402864973"/>
-      <w:bookmarkStart w:id="48" w:name="_Toc402446179"/>
-      <w:bookmarkStart w:id="49" w:name="_Toc402542251"/>
-      <w:bookmarkStart w:id="50" w:name="_Toc402863993"/>
-      <w:bookmarkStart w:id="51" w:name="_Toc402865142"/>
-      <w:bookmarkStart w:id="52" w:name="_Toc404089101"/>
+      <w:bookmarkStart w:id="43" w:name="_Toc402446010"/>
+      <w:bookmarkStart w:id="44" w:name="_Toc402542082"/>
+      <w:bookmarkStart w:id="45" w:name="_Toc402863824"/>
+      <w:bookmarkStart w:id="46" w:name="_Toc402864973"/>
+      <w:bookmarkStart w:id="47" w:name="_Toc402446179"/>
+      <w:bookmarkStart w:id="48" w:name="_Toc402542251"/>
+      <w:bookmarkStart w:id="49" w:name="_Toc402863993"/>
+      <w:bookmarkStart w:id="50" w:name="_Toc402865142"/>
+      <w:bookmarkStart w:id="51" w:name="_Toc404089101"/>
+      <w:bookmarkEnd w:id="43"/>
       <w:bookmarkEnd w:id="44"/>
       <w:bookmarkEnd w:id="45"/>
       <w:bookmarkEnd w:id="46"/>
@@ -6681,7 +6703,6 @@
       <w:bookmarkEnd w:id="48"/>
       <w:bookmarkEnd w:id="49"/>
       <w:bookmarkEnd w:id="50"/>
-      <w:bookmarkEnd w:id="51"/>
       <w:r>
         <w:lastRenderedPageBreak/>
         <w:t xml:space="preserve">Configuring the test </w:t>
@@ -6689,9 +6710,9 @@
       <w:r>
         <w:t>suites</w:t>
       </w:r>
+      <w:bookmarkEnd w:id="41"/>
       <w:bookmarkEnd w:id="42"/>
-      <w:bookmarkEnd w:id="43"/>
-      <w:bookmarkEnd w:id="52"/>
+      <w:bookmarkEnd w:id="51"/>
     </w:p>
     <w:p>
       <w:pPr>
@@ -6797,28 +6818,29 @@
       <w:pPr>
         <w:pStyle w:val="Heading2"/>
       </w:pPr>
-      <w:bookmarkStart w:id="53" w:name="_Toc402446372"/>
-      <w:bookmarkStart w:id="54" w:name="_Toc402542444"/>
-      <w:bookmarkStart w:id="55" w:name="_Toc402864186"/>
-      <w:bookmarkStart w:id="56" w:name="_Toc402865335"/>
-      <w:bookmarkStart w:id="57" w:name="_Toc402446373"/>
-      <w:bookmarkStart w:id="58" w:name="_Toc402542445"/>
-      <w:bookmarkStart w:id="59" w:name="_Toc402864187"/>
-      <w:bookmarkStart w:id="60" w:name="_Toc402865336"/>
-      <w:bookmarkStart w:id="61" w:name="_Toc402446374"/>
-      <w:bookmarkStart w:id="62" w:name="_Toc402542446"/>
-      <w:bookmarkStart w:id="63" w:name="_Toc402864188"/>
-      <w:bookmarkStart w:id="64" w:name="_Toc402865337"/>
-      <w:bookmarkStart w:id="65" w:name="_Toc402446375"/>
-      <w:bookmarkStart w:id="66" w:name="_Toc402542447"/>
-      <w:bookmarkStart w:id="67" w:name="_Toc402864189"/>
-      <w:bookmarkStart w:id="68" w:name="_Toc402865338"/>
-      <w:bookmarkStart w:id="69" w:name="_Toc402446376"/>
-      <w:bookmarkStart w:id="70" w:name="_Toc402542448"/>
-      <w:bookmarkStart w:id="71" w:name="_Toc402864190"/>
-      <w:bookmarkStart w:id="72" w:name="_Toc402865339"/>
-      <w:bookmarkStart w:id="73" w:name="_Toc397328560"/>
-      <w:bookmarkStart w:id="74" w:name="_Toc404089102"/>
+      <w:bookmarkStart w:id="52" w:name="_Toc402446372"/>
+      <w:bookmarkStart w:id="53" w:name="_Toc402542444"/>
+      <w:bookmarkStart w:id="54" w:name="_Toc402864186"/>
+      <w:bookmarkStart w:id="55" w:name="_Toc402865335"/>
+      <w:bookmarkStart w:id="56" w:name="_Toc402446373"/>
+      <w:bookmarkStart w:id="57" w:name="_Toc402542445"/>
+      <w:bookmarkStart w:id="58" w:name="_Toc402864187"/>
+      <w:bookmarkStart w:id="59" w:name="_Toc402865336"/>
+      <w:bookmarkStart w:id="60" w:name="_Toc402446374"/>
+      <w:bookmarkStart w:id="61" w:name="_Toc402542446"/>
+      <w:bookmarkStart w:id="62" w:name="_Toc402864188"/>
+      <w:bookmarkStart w:id="63" w:name="_Toc402865337"/>
+      <w:bookmarkStart w:id="64" w:name="_Toc402446375"/>
+      <w:bookmarkStart w:id="65" w:name="_Toc402542447"/>
+      <w:bookmarkStart w:id="66" w:name="_Toc402864189"/>
+      <w:bookmarkStart w:id="67" w:name="_Toc402865338"/>
+      <w:bookmarkStart w:id="68" w:name="_Toc402446376"/>
+      <w:bookmarkStart w:id="69" w:name="_Toc402542448"/>
+      <w:bookmarkStart w:id="70" w:name="_Toc402864190"/>
+      <w:bookmarkStart w:id="71" w:name="_Toc402865339"/>
+      <w:bookmarkStart w:id="72" w:name="_Toc397328560"/>
+      <w:bookmarkStart w:id="73" w:name="_Toc404089102"/>
+      <w:bookmarkEnd w:id="52"/>
       <w:bookmarkEnd w:id="53"/>
       <w:bookmarkEnd w:id="54"/>
       <w:bookmarkEnd w:id="55"/>
@@ -6838,12 +6860,11 @@
       <w:bookmarkEnd w:id="69"/>
       <w:bookmarkEnd w:id="70"/>
       <w:bookmarkEnd w:id="71"/>
+      <w:r>
+        <w:t>Configuring the SUT</w:t>
+      </w:r>
       <w:bookmarkEnd w:id="72"/>
-      <w:r>
-        <w:t>Configuring the SUT</w:t>
-      </w:r>
       <w:bookmarkEnd w:id="73"/>
-      <w:bookmarkEnd w:id="74"/>
     </w:p>
     <w:p>
       <w:pPr>
@@ -6885,7 +6906,7 @@
         <w:r>
           <w:rPr>
             <w:rStyle w:val="Hyperlink"/>
-            <w:rFonts w:eastAsia="SimSun" w:cs="Arial"/>
+            <w:rFonts w:eastAsia="宋体" w:cs="Arial"/>
             <w:lang w:eastAsia="zh-CN"/>
           </w:rPr>
           <w:t>5</w:t>
@@ -6947,15 +6968,15 @@
       <w:pPr>
         <w:pStyle w:val="Heading3"/>
       </w:pPr>
-      <w:bookmarkStart w:id="75" w:name="_Configuring_the_SUT1_1"/>
-      <w:bookmarkStart w:id="76" w:name="_Toc397328561"/>
-      <w:bookmarkStart w:id="77" w:name="_Toc404089103"/>
+      <w:bookmarkStart w:id="74" w:name="_Configuring_the_SUT1_1"/>
+      <w:bookmarkStart w:id="75" w:name="_Toc397328561"/>
+      <w:bookmarkStart w:id="76" w:name="_Toc404089103"/>
+      <w:bookmarkEnd w:id="74"/>
+      <w:r>
+        <w:t>SUT resource requirements</w:t>
+      </w:r>
       <w:bookmarkEnd w:id="75"/>
-      <w:r>
-        <w:t>SUT resource requirements</w:t>
-      </w:r>
       <w:bookmarkEnd w:id="76"/>
-      <w:bookmarkEnd w:id="77"/>
       <w:r>
         <w:t xml:space="preserve"> </w:t>
       </w:r>
@@ -7037,7 +7058,7 @@
         <w:r>
           <w:rPr>
             <w:rStyle w:val="Hyperlink"/>
-            <w:rFonts w:eastAsia="SimSun" w:cs="Arial"/>
+            <w:rFonts w:eastAsia="宋体" w:cs="Arial"/>
             <w:lang w:eastAsia="zh-CN"/>
           </w:rPr>
           <w:t>5</w:t>
@@ -8931,6 +8952,115 @@
           <w:tcPr>
             <w:cnfStyle w:val="001000000000" w:firstRow="0" w:lastRow="0" w:firstColumn="1" w:lastColumn="0" w:oddVBand="0" w:evenVBand="0" w:oddHBand="0" w:evenHBand="0" w:firstRowFirstColumn="0" w:firstRowLastColumn="0" w:lastRowFirstColumn="0" w:lastRowLastColumn="0"/>
             <w:tcW w:w="1908" w:type="dxa"/>
+          </w:tcPr>
+          <w:p>
+            <w:pPr>
+              <w:pStyle w:val="LWPTableText"/>
+              <w:rPr>
+                <w:lang w:eastAsia="zh-CN"/>
+              </w:rPr>
+            </w:pPr>
+          </w:p>
+        </w:tc>
+        <w:tc>
+          <w:tcPr>
+            <w:tcW w:w="1487" w:type="dxa"/>
+          </w:tcPr>
+          <w:p>
+            <w:pPr>
+              <w:pStyle w:val="LWPTableText"/>
+              <w:cnfStyle w:val="000000100000" w:firstRow="0" w:lastRow="0" w:firstColumn="0" w:lastColumn="0" w:oddVBand="0" w:evenVBand="0" w:oddHBand="1" w:evenHBand="0" w:firstRowFirstColumn="0" w:firstRowLastColumn="0" w:lastRowFirstColumn="0" w:lastRowLastColumn="0"/>
+              <w:rPr>
+                <w:rFonts w:eastAsia="宋体" w:hint="eastAsia"/>
+                <w:lang w:eastAsia="zh-CN"/>
+              </w:rPr>
+            </w:pPr>
+            <w:r>
+              <w:rPr>
+                <w:rFonts w:eastAsia="宋体" w:hint="eastAsia"/>
+                <w:lang w:eastAsia="zh-CN"/>
+              </w:rPr>
+              <w:t>M</w:t>
+            </w:r>
+            <w:r>
+              <w:rPr>
+                <w:rFonts w:eastAsia="宋体"/>
+                <w:lang w:eastAsia="zh-CN"/>
+              </w:rPr>
+              <w:t>ailbox</w:t>
+            </w:r>
+          </w:p>
+        </w:tc>
+        <w:tc>
+          <w:tcPr>
+            <w:tcW w:w="3448" w:type="dxa"/>
+          </w:tcPr>
+          <w:p>
+            <w:pPr>
+              <w:pStyle w:val="LWPTableText"/>
+              <w:cnfStyle w:val="000000100000" w:firstRow="0" w:lastRow="0" w:firstColumn="0" w:lastColumn="0" w:oddVBand="0" w:evenVBand="0" w:oddHBand="1" w:evenHBand="0" w:firstRowFirstColumn="0" w:firstRowLastColumn="0" w:lastRowFirstColumn="0" w:lastRowLastColumn="0"/>
+              <w:rPr>
+                <w:rFonts w:eastAsia="宋体" w:hint="eastAsia"/>
+                <w:color w:val="000000"/>
+                <w:lang w:eastAsia="zh-CN"/>
+              </w:rPr>
+            </w:pPr>
+            <w:r>
+              <w:rPr>
+                <w:rFonts w:eastAsia="宋体" w:hint="eastAsia"/>
+                <w:color w:val="000000"/>
+                <w:lang w:eastAsia="zh-CN"/>
+              </w:rPr>
+              <w:t>M</w:t>
+            </w:r>
+            <w:r>
+              <w:rPr>
+                <w:rFonts w:eastAsia="宋体"/>
+                <w:color w:val="000000"/>
+                <w:lang w:eastAsia="zh-CN"/>
+              </w:rPr>
+              <w:t>SOXWSMTGS_User03</w:t>
+            </w:r>
+          </w:p>
+        </w:tc>
+        <w:tc>
+          <w:tcPr>
+            <w:tcW w:w="2625" w:type="dxa"/>
+          </w:tcPr>
+          <w:p>
+            <w:pPr>
+              <w:pStyle w:val="LWPTableText"/>
+              <w:cnfStyle w:val="000000100000" w:firstRow="0" w:lastRow="0" w:firstColumn="0" w:lastColumn="0" w:oddVBand="0" w:evenVBand="0" w:oddHBand="1" w:evenHBand="0" w:firstRowFirstColumn="0" w:firstRowLastColumn="0" w:lastRowFirstColumn="0" w:lastRowLastColumn="0"/>
+              <w:rPr>
+                <w:rFonts w:eastAsia="宋体" w:hint="eastAsia"/>
+                <w:color w:val="000000"/>
+                <w:lang w:eastAsia="zh-CN"/>
+              </w:rPr>
+            </w:pPr>
+            <w:r>
+              <w:rPr>
+                <w:rFonts w:eastAsia="宋体" w:hint="eastAsia"/>
+                <w:color w:val="000000"/>
+                <w:lang w:eastAsia="zh-CN"/>
+              </w:rPr>
+              <w:t>M</w:t>
+            </w:r>
+            <w:r>
+              <w:rPr>
+                <w:rFonts w:eastAsia="宋体"/>
+                <w:color w:val="000000"/>
+                <w:lang w:eastAsia="zh-CN"/>
+              </w:rPr>
+              <w:t>ailbox type user</w:t>
+            </w:r>
+          </w:p>
+        </w:tc>
+      </w:tr>
+      <w:tr>
+        <w:tc>
+          <w:tcPr>
+            <w:cnfStyle w:val="001000000000" w:firstRow="0" w:lastRow="0" w:firstColumn="1" w:lastColumn="0" w:oddVBand="0" w:evenVBand="0" w:oddHBand="0" w:evenHBand="0" w:firstRowFirstColumn="0" w:firstRowLastColumn="0" w:lastRowFirstColumn="0" w:lastRowLastColumn="0"/>
+            <w:tcW w:w="1908" w:type="dxa"/>
             <w:hideMark/>
           </w:tcPr>
           <w:p>
@@ -8956,7 +9086,7 @@
           <w:p>
             <w:pPr>
               <w:pStyle w:val="LWPTableText"/>
-              <w:cnfStyle w:val="000000100000" w:firstRow="0" w:lastRow="0" w:firstColumn="0" w:lastColumn="0" w:oddVBand="0" w:evenVBand="0" w:oddHBand="1" w:evenHBand="0" w:firstRowFirstColumn="0" w:firstRowLastColumn="0" w:lastRowFirstColumn="0" w:lastRowLastColumn="0"/>
+              <w:cnfStyle w:val="000000000000" w:firstRow="0" w:lastRow="0" w:firstColumn="0" w:lastColumn="0" w:oddVBand="0" w:evenVBand="0" w:oddHBand="0" w:evenHBand="0" w:firstRowFirstColumn="0" w:firstRowLastColumn="0" w:lastRowFirstColumn="0" w:lastRowLastColumn="0"/>
             </w:pPr>
             <w:r>
               <w:t>Mailbox</w:t>
@@ -8971,7 +9101,7 @@
           <w:p>
             <w:pPr>
               <w:pStyle w:val="LWPTableText"/>
-              <w:cnfStyle w:val="000000100000" w:firstRow="0" w:lastRow="0" w:firstColumn="0" w:lastColumn="0" w:oddVBand="0" w:evenVBand="0" w:oddHBand="1" w:evenHBand="0" w:firstRowFirstColumn="0" w:firstRowLastColumn="0" w:lastRowFirstColumn="0" w:lastRowLastColumn="0"/>
+              <w:cnfStyle w:val="000000000000" w:firstRow="0" w:lastRow="0" w:firstColumn="0" w:lastColumn="0" w:oddVBand="0" w:evenVBand="0" w:oddHBand="0" w:evenHBand="0" w:firstRowFirstColumn="0" w:firstRowLastColumn="0" w:lastRowFirstColumn="0" w:lastRowLastColumn="0"/>
               <w:rPr>
                 <w:color w:val="000000"/>
               </w:rPr>
@@ -9001,105 +9131,6 @@
                 <w:lang w:eastAsia="zh-CN"/>
               </w:rPr>
               <w:t>1</w:t>
-            </w:r>
-          </w:p>
-        </w:tc>
-        <w:tc>
-          <w:tcPr>
-            <w:tcW w:w="2625" w:type="dxa"/>
-            <w:hideMark/>
-          </w:tcPr>
-          <w:p>
-            <w:pPr>
-              <w:pStyle w:val="LWPTableText"/>
-              <w:cnfStyle w:val="000000100000" w:firstRow="0" w:lastRow="0" w:firstColumn="0" w:lastColumn="0" w:oddVBand="0" w:evenVBand="0" w:oddHBand="1" w:evenHBand="0" w:firstRowFirstColumn="0" w:firstRowLastColumn="0" w:lastRowFirstColumn="0" w:lastRowLastColumn="0"/>
-              <w:rPr>
-                <w:color w:val="000000"/>
-              </w:rPr>
-            </w:pPr>
-            <w:r>
-              <w:rPr>
-                <w:color w:val="000000"/>
-              </w:rPr>
-              <w:t>Mailbox type user</w:t>
-            </w:r>
-          </w:p>
-        </w:tc>
-      </w:tr>
-      <w:tr>
-        <w:tc>
-          <w:tcPr>
-            <w:cnfStyle w:val="001000000000" w:firstRow="0" w:lastRow="0" w:firstColumn="1" w:lastColumn="0" w:oddVBand="0" w:evenVBand="0" w:oddHBand="0" w:evenHBand="0" w:firstRowFirstColumn="0" w:firstRowLastColumn="0" w:lastRowFirstColumn="0" w:lastRowLastColumn="0"/>
-            <w:tcW w:w="1908" w:type="dxa"/>
-          </w:tcPr>
-          <w:p>
-            <w:pPr>
-              <w:pStyle w:val="LWPTableText"/>
-              <w:rPr>
-                <w:lang w:eastAsia="zh-CN"/>
-              </w:rPr>
-            </w:pPr>
-          </w:p>
-        </w:tc>
-        <w:tc>
-          <w:tcPr>
-            <w:tcW w:w="1487" w:type="dxa"/>
-            <w:hideMark/>
-          </w:tcPr>
-          <w:p>
-            <w:pPr>
-              <w:pStyle w:val="LWPTableText"/>
-              <w:cnfStyle w:val="000000000000" w:firstRow="0" w:lastRow="0" w:firstColumn="0" w:lastColumn="0" w:oddVBand="0" w:evenVBand="0" w:oddHBand="0" w:evenHBand="0" w:firstRowFirstColumn="0" w:firstRowLastColumn="0" w:lastRowFirstColumn="0" w:lastRowLastColumn="0"/>
-              <w:rPr>
-                <w:lang w:eastAsia="zh-CN"/>
-              </w:rPr>
-            </w:pPr>
-            <w:r>
-              <w:rPr>
-                <w:lang w:eastAsia="zh-CN"/>
-              </w:rPr>
-              <w:t>Mailbox</w:t>
-            </w:r>
-          </w:p>
-        </w:tc>
-        <w:tc>
-          <w:tcPr>
-            <w:tcW w:w="3448" w:type="dxa"/>
-            <w:hideMark/>
-          </w:tcPr>
-          <w:p>
-            <w:pPr>
-              <w:pStyle w:val="LWPTableText"/>
-              <w:cnfStyle w:val="000000000000" w:firstRow="0" w:lastRow="0" w:firstColumn="0" w:lastColumn="0" w:oddVBand="0" w:evenVBand="0" w:oddHBand="0" w:evenHBand="0" w:firstRowFirstColumn="0" w:firstRowLastColumn="0" w:lastRowFirstColumn="0" w:lastRowLastColumn="0"/>
-              <w:rPr>
-                <w:color w:val="000000"/>
-              </w:rPr>
-            </w:pPr>
-            <w:r>
-              <w:rPr>
-                <w:color w:val="000000"/>
-              </w:rPr>
-              <w:t>MSO</w:t>
-            </w:r>
-            <w:r>
-              <w:rPr>
-                <w:color w:val="000000"/>
-                <w:lang w:eastAsia="zh-CN"/>
-              </w:rPr>
-              <w:t>XWSSYNC_</w:t>
-            </w:r>
-            <w:r>
-              <w:rPr>
-                <w:color w:val="000000"/>
-              </w:rPr>
-              <w:t>User0</w:t>
-            </w:r>
-            <w:r>
-              <w:rPr>
-                <w:color w:val="000000"/>
-                <w:lang w:eastAsia="zh-CN"/>
-              </w:rPr>
-              <w:t>2</w:t>
             </w:r>
           </w:p>
         </w:tc>
@@ -9133,7 +9164,6 @@
           <w:tcPr>
             <w:cnfStyle w:val="001000000000" w:firstRow="0" w:lastRow="0" w:firstColumn="1" w:lastColumn="0" w:oddVBand="0" w:evenVBand="0" w:oddHBand="0" w:evenHBand="0" w:firstRowFirstColumn="0" w:firstRowLastColumn="0" w:lastRowFirstColumn="0" w:lastRowLastColumn="0"/>
             <w:tcW w:w="1908" w:type="dxa"/>
-            <w:hideMark/>
           </w:tcPr>
           <w:p>
             <w:pPr>
@@ -9142,12 +9172,6 @@
                 <w:lang w:eastAsia="zh-CN"/>
               </w:rPr>
             </w:pPr>
-            <w:r>
-              <w:rPr>
-                <w:lang w:eastAsia="zh-CN"/>
-              </w:rPr>
-              <w:t>MS-OXWSTASK</w:t>
-            </w:r>
           </w:p>
         </w:tc>
         <w:tc>
@@ -9188,7 +9212,27 @@
               <w:rPr>
                 <w:color w:val="000000"/>
               </w:rPr>
-              <w:t>MSOXWSTASK_User01</w:t>
+              <w:t>MSO</w:t>
+            </w:r>
+            <w:r>
+              <w:rPr>
+                <w:color w:val="000000"/>
+                <w:lang w:eastAsia="zh-CN"/>
+              </w:rPr>
+              <w:t>XWSSYNC_</w:t>
+            </w:r>
+            <w:r>
+              <w:rPr>
+                <w:color w:val="000000"/>
+              </w:rPr>
+              <w:t>User0</w:t>
+            </w:r>
+            <w:r>
+              <w:rPr>
+                <w:color w:val="000000"/>
+                <w:lang w:eastAsia="zh-CN"/>
+              </w:rPr>
+              <w:t>2</w:t>
             </w:r>
           </w:p>
         </w:tc>
@@ -9201,6 +9245,92 @@
             <w:pPr>
               <w:pStyle w:val="LWPTableText"/>
               <w:cnfStyle w:val="000000100000" w:firstRow="0" w:lastRow="0" w:firstColumn="0" w:lastColumn="0" w:oddVBand="0" w:evenVBand="0" w:oddHBand="1" w:evenHBand="0" w:firstRowFirstColumn="0" w:firstRowLastColumn="0" w:lastRowFirstColumn="0" w:lastRowLastColumn="0"/>
+              <w:rPr>
+                <w:color w:val="000000"/>
+              </w:rPr>
+            </w:pPr>
+            <w:r>
+              <w:rPr>
+                <w:color w:val="000000"/>
+              </w:rPr>
+              <w:t>Mailbox type user</w:t>
+            </w:r>
+          </w:p>
+        </w:tc>
+      </w:tr>
+      <w:tr>
+        <w:tc>
+          <w:tcPr>
+            <w:cnfStyle w:val="001000000000" w:firstRow="0" w:lastRow="0" w:firstColumn="1" w:lastColumn="0" w:oddVBand="0" w:evenVBand="0" w:oddHBand="0" w:evenHBand="0" w:firstRowFirstColumn="0" w:firstRowLastColumn="0" w:lastRowFirstColumn="0" w:lastRowLastColumn="0"/>
+            <w:tcW w:w="1908" w:type="dxa"/>
+            <w:hideMark/>
+          </w:tcPr>
+          <w:p>
+            <w:pPr>
+              <w:pStyle w:val="LWPTableText"/>
+              <w:rPr>
+                <w:lang w:eastAsia="zh-CN"/>
+              </w:rPr>
+            </w:pPr>
+            <w:r>
+              <w:rPr>
+                <w:lang w:eastAsia="zh-CN"/>
+              </w:rPr>
+              <w:t>MS-OXWSTASK</w:t>
+            </w:r>
+          </w:p>
+        </w:tc>
+        <w:tc>
+          <w:tcPr>
+            <w:tcW w:w="1487" w:type="dxa"/>
+            <w:hideMark/>
+          </w:tcPr>
+          <w:p>
+            <w:pPr>
+              <w:pStyle w:val="LWPTableText"/>
+              <w:cnfStyle w:val="000000000000" w:firstRow="0" w:lastRow="0" w:firstColumn="0" w:lastColumn="0" w:oddVBand="0" w:evenVBand="0" w:oddHBand="0" w:evenHBand="0" w:firstRowFirstColumn="0" w:firstRowLastColumn="0" w:lastRowFirstColumn="0" w:lastRowLastColumn="0"/>
+              <w:rPr>
+                <w:lang w:eastAsia="zh-CN"/>
+              </w:rPr>
+            </w:pPr>
+            <w:r>
+              <w:rPr>
+                <w:lang w:eastAsia="zh-CN"/>
+              </w:rPr>
+              <w:t>Mailbox</w:t>
+            </w:r>
+          </w:p>
+        </w:tc>
+        <w:tc>
+          <w:tcPr>
+            <w:tcW w:w="3448" w:type="dxa"/>
+            <w:hideMark/>
+          </w:tcPr>
+          <w:p>
+            <w:pPr>
+              <w:pStyle w:val="LWPTableText"/>
+              <w:cnfStyle w:val="000000000000" w:firstRow="0" w:lastRow="0" w:firstColumn="0" w:lastColumn="0" w:oddVBand="0" w:evenVBand="0" w:oddHBand="0" w:evenHBand="0" w:firstRowFirstColumn="0" w:firstRowLastColumn="0" w:lastRowFirstColumn="0" w:lastRowLastColumn="0"/>
+              <w:rPr>
+                <w:color w:val="000000"/>
+              </w:rPr>
+            </w:pPr>
+            <w:r>
+              <w:rPr>
+                <w:color w:val="000000"/>
+              </w:rPr>
+              <w:t>MSOXWSTASK_User01</w:t>
+            </w:r>
+          </w:p>
+        </w:tc>
+        <w:tc>
+          <w:tcPr>
+            <w:tcW w:w="2625" w:type="dxa"/>
+            <w:hideMark/>
+          </w:tcPr>
+          <w:p>
+            <w:pPr>
+              <w:pStyle w:val="LWPTableText"/>
+              <w:cnfStyle w:val="000000000000" w:firstRow="0" w:lastRow="0" w:firstColumn="0" w:lastColumn="0" w:oddVBand="0" w:evenVBand="0" w:oddHBand="0" w:evenHBand="0" w:firstRowFirstColumn="0" w:firstRowLastColumn="0" w:lastRowFirstColumn="0" w:lastRowLastColumn="0"/>
               <w:rPr>
                 <w:color w:val="000000"/>
               </w:rPr>
@@ -9219,204 +9349,205 @@
       <w:pPr>
         <w:pStyle w:val="Heading3"/>
       </w:pPr>
-      <w:bookmarkStart w:id="78" w:name="_Toc402441356"/>
-      <w:bookmarkStart w:id="79" w:name="_Toc402446409"/>
-      <w:bookmarkStart w:id="80" w:name="_Toc402542481"/>
-      <w:bookmarkStart w:id="81" w:name="_Toc402864223"/>
-      <w:bookmarkStart w:id="82" w:name="_Toc402865372"/>
-      <w:bookmarkStart w:id="83" w:name="_Toc402441366"/>
-      <w:bookmarkStart w:id="84" w:name="_Toc402446419"/>
-      <w:bookmarkStart w:id="85" w:name="_Toc402542491"/>
-      <w:bookmarkStart w:id="86" w:name="_Toc402864233"/>
-      <w:bookmarkStart w:id="87" w:name="_Toc402865382"/>
-      <w:bookmarkStart w:id="88" w:name="_Toc402441371"/>
-      <w:bookmarkStart w:id="89" w:name="_Toc402446424"/>
-      <w:bookmarkStart w:id="90" w:name="_Toc402542496"/>
-      <w:bookmarkStart w:id="91" w:name="_Toc402864238"/>
-      <w:bookmarkStart w:id="92" w:name="_Toc402865387"/>
-      <w:bookmarkStart w:id="93" w:name="_Toc402441376"/>
-      <w:bookmarkStart w:id="94" w:name="_Toc402446429"/>
-      <w:bookmarkStart w:id="95" w:name="_Toc402542501"/>
-      <w:bookmarkStart w:id="96" w:name="_Toc402864243"/>
-      <w:bookmarkStart w:id="97" w:name="_Toc402865392"/>
-      <w:bookmarkStart w:id="98" w:name="_Toc402441381"/>
-      <w:bookmarkStart w:id="99" w:name="_Toc402446434"/>
-      <w:bookmarkStart w:id="100" w:name="_Toc402542506"/>
-      <w:bookmarkStart w:id="101" w:name="_Toc402864248"/>
-      <w:bookmarkStart w:id="102" w:name="_Toc402865397"/>
-      <w:bookmarkStart w:id="103" w:name="_Toc402441391"/>
-      <w:bookmarkStart w:id="104" w:name="_Toc402446444"/>
-      <w:bookmarkStart w:id="105" w:name="_Toc402542516"/>
-      <w:bookmarkStart w:id="106" w:name="_Toc402864258"/>
-      <w:bookmarkStart w:id="107" w:name="_Toc402865407"/>
-      <w:bookmarkStart w:id="108" w:name="_Toc402441396"/>
-      <w:bookmarkStart w:id="109" w:name="_Toc402446449"/>
-      <w:bookmarkStart w:id="110" w:name="_Toc402542521"/>
-      <w:bookmarkStart w:id="111" w:name="_Toc402864263"/>
-      <w:bookmarkStart w:id="112" w:name="_Toc402865412"/>
-      <w:bookmarkStart w:id="113" w:name="_Toc402441401"/>
-      <w:bookmarkStart w:id="114" w:name="_Toc402446454"/>
-      <w:bookmarkStart w:id="115" w:name="_Toc402542526"/>
-      <w:bookmarkStart w:id="116" w:name="_Toc402864268"/>
-      <w:bookmarkStart w:id="117" w:name="_Toc402865417"/>
-      <w:bookmarkStart w:id="118" w:name="_Toc402441411"/>
-      <w:bookmarkStart w:id="119" w:name="_Toc402446464"/>
-      <w:bookmarkStart w:id="120" w:name="_Toc402542536"/>
-      <w:bookmarkStart w:id="121" w:name="_Toc402864278"/>
-      <w:bookmarkStart w:id="122" w:name="_Toc402865427"/>
-      <w:bookmarkStart w:id="123" w:name="_Toc402441416"/>
-      <w:bookmarkStart w:id="124" w:name="_Toc402446469"/>
-      <w:bookmarkStart w:id="125" w:name="_Toc402542541"/>
-      <w:bookmarkStart w:id="126" w:name="_Toc402864283"/>
-      <w:bookmarkStart w:id="127" w:name="_Toc402865432"/>
-      <w:bookmarkStart w:id="128" w:name="_Toc402441426"/>
-      <w:bookmarkStart w:id="129" w:name="_Toc402446479"/>
-      <w:bookmarkStart w:id="130" w:name="_Toc402542551"/>
-      <w:bookmarkStart w:id="131" w:name="_Toc402864293"/>
-      <w:bookmarkStart w:id="132" w:name="_Toc402865442"/>
-      <w:bookmarkStart w:id="133" w:name="_Toc402441446"/>
-      <w:bookmarkStart w:id="134" w:name="_Toc402446499"/>
-      <w:bookmarkStart w:id="135" w:name="_Toc402542571"/>
-      <w:bookmarkStart w:id="136" w:name="_Toc402864313"/>
-      <w:bookmarkStart w:id="137" w:name="_Toc402865462"/>
-      <w:bookmarkStart w:id="138" w:name="_Toc402441451"/>
-      <w:bookmarkStart w:id="139" w:name="_Toc402446504"/>
-      <w:bookmarkStart w:id="140" w:name="_Toc402542576"/>
-      <w:bookmarkStart w:id="141" w:name="_Toc402864318"/>
-      <w:bookmarkStart w:id="142" w:name="_Toc402865467"/>
-      <w:bookmarkStart w:id="143" w:name="_Toc402441456"/>
-      <w:bookmarkStart w:id="144" w:name="_Toc402446509"/>
-      <w:bookmarkStart w:id="145" w:name="_Toc402542581"/>
-      <w:bookmarkStart w:id="146" w:name="_Toc402864323"/>
-      <w:bookmarkStart w:id="147" w:name="_Toc402865472"/>
-      <w:bookmarkStart w:id="148" w:name="_Toc402441466"/>
-      <w:bookmarkStart w:id="149" w:name="_Toc402446519"/>
-      <w:bookmarkStart w:id="150" w:name="_Toc402542591"/>
-      <w:bookmarkStart w:id="151" w:name="_Toc402864333"/>
-      <w:bookmarkStart w:id="152" w:name="_Toc402865482"/>
-      <w:bookmarkStart w:id="153" w:name="_Toc402441471"/>
-      <w:bookmarkStart w:id="154" w:name="_Toc402446524"/>
-      <w:bookmarkStart w:id="155" w:name="_Toc402542596"/>
-      <w:bookmarkStart w:id="156" w:name="_Toc402864338"/>
-      <w:bookmarkStart w:id="157" w:name="_Toc402865487"/>
-      <w:bookmarkStart w:id="158" w:name="_Toc402441476"/>
-      <w:bookmarkStart w:id="159" w:name="_Toc402446529"/>
-      <w:bookmarkStart w:id="160" w:name="_Toc402542601"/>
-      <w:bookmarkStart w:id="161" w:name="_Toc402864343"/>
-      <w:bookmarkStart w:id="162" w:name="_Toc402865492"/>
-      <w:bookmarkStart w:id="163" w:name="_Toc402441486"/>
-      <w:bookmarkStart w:id="164" w:name="_Toc402446539"/>
-      <w:bookmarkStart w:id="165" w:name="_Toc402542611"/>
-      <w:bookmarkStart w:id="166" w:name="_Toc402864353"/>
-      <w:bookmarkStart w:id="167" w:name="_Toc402865502"/>
-      <w:bookmarkStart w:id="168" w:name="_Toc402441491"/>
-      <w:bookmarkStart w:id="169" w:name="_Toc402446544"/>
-      <w:bookmarkStart w:id="170" w:name="_Toc402542616"/>
-      <w:bookmarkStart w:id="171" w:name="_Toc402864358"/>
-      <w:bookmarkStart w:id="172" w:name="_Toc402865507"/>
-      <w:bookmarkStart w:id="173" w:name="_Toc402441496"/>
-      <w:bookmarkStart w:id="174" w:name="_Toc402446549"/>
-      <w:bookmarkStart w:id="175" w:name="_Toc402542621"/>
-      <w:bookmarkStart w:id="176" w:name="_Toc402864363"/>
-      <w:bookmarkStart w:id="177" w:name="_Toc402865512"/>
-      <w:bookmarkStart w:id="178" w:name="_Toc402441506"/>
-      <w:bookmarkStart w:id="179" w:name="_Toc402446559"/>
-      <w:bookmarkStart w:id="180" w:name="_Toc402542631"/>
-      <w:bookmarkStart w:id="181" w:name="_Toc402864373"/>
-      <w:bookmarkStart w:id="182" w:name="_Toc402865522"/>
-      <w:bookmarkStart w:id="183" w:name="_Toc402441511"/>
-      <w:bookmarkStart w:id="184" w:name="_Toc402446564"/>
-      <w:bookmarkStart w:id="185" w:name="_Toc402542636"/>
-      <w:bookmarkStart w:id="186" w:name="_Toc402864378"/>
-      <w:bookmarkStart w:id="187" w:name="_Toc402865527"/>
-      <w:bookmarkStart w:id="188" w:name="_Toc402441521"/>
-      <w:bookmarkStart w:id="189" w:name="_Toc402446574"/>
-      <w:bookmarkStart w:id="190" w:name="_Toc402542646"/>
-      <w:bookmarkStart w:id="191" w:name="_Toc402864388"/>
-      <w:bookmarkStart w:id="192" w:name="_Toc402865537"/>
-      <w:bookmarkStart w:id="193" w:name="_Toc402441536"/>
-      <w:bookmarkStart w:id="194" w:name="_Toc402446589"/>
-      <w:bookmarkStart w:id="195" w:name="_Toc402542661"/>
-      <w:bookmarkStart w:id="196" w:name="_Toc402864403"/>
-      <w:bookmarkStart w:id="197" w:name="_Toc402865552"/>
-      <w:bookmarkStart w:id="198" w:name="_Toc402441546"/>
-      <w:bookmarkStart w:id="199" w:name="_Toc402446599"/>
-      <w:bookmarkStart w:id="200" w:name="_Toc402542671"/>
-      <w:bookmarkStart w:id="201" w:name="_Toc402864413"/>
-      <w:bookmarkStart w:id="202" w:name="_Toc402865562"/>
-      <w:bookmarkStart w:id="203" w:name="_Toc402441556"/>
-      <w:bookmarkStart w:id="204" w:name="_Toc402446609"/>
-      <w:bookmarkStart w:id="205" w:name="_Toc402542681"/>
-      <w:bookmarkStart w:id="206" w:name="_Toc402864423"/>
-      <w:bookmarkStart w:id="207" w:name="_Toc402865572"/>
-      <w:bookmarkStart w:id="208" w:name="_Toc402441561"/>
-      <w:bookmarkStart w:id="209" w:name="_Toc402446614"/>
-      <w:bookmarkStart w:id="210" w:name="_Toc402542686"/>
-      <w:bookmarkStart w:id="211" w:name="_Toc402864428"/>
-      <w:bookmarkStart w:id="212" w:name="_Toc402865577"/>
-      <w:bookmarkStart w:id="213" w:name="_Toc402441571"/>
-      <w:bookmarkStart w:id="214" w:name="_Toc402446624"/>
-      <w:bookmarkStart w:id="215" w:name="_Toc402542696"/>
-      <w:bookmarkStart w:id="216" w:name="_Toc402864438"/>
-      <w:bookmarkStart w:id="217" w:name="_Toc402865587"/>
-      <w:bookmarkStart w:id="218" w:name="_Toc402441581"/>
-      <w:bookmarkStart w:id="219" w:name="_Toc402446634"/>
-      <w:bookmarkStart w:id="220" w:name="_Toc402542706"/>
-      <w:bookmarkStart w:id="221" w:name="_Toc402864448"/>
-      <w:bookmarkStart w:id="222" w:name="_Toc402865597"/>
-      <w:bookmarkStart w:id="223" w:name="_Toc402441586"/>
-      <w:bookmarkStart w:id="224" w:name="_Toc402446639"/>
-      <w:bookmarkStart w:id="225" w:name="_Toc402542711"/>
-      <w:bookmarkStart w:id="226" w:name="_Toc402864453"/>
-      <w:bookmarkStart w:id="227" w:name="_Toc402865602"/>
-      <w:bookmarkStart w:id="228" w:name="_Toc402441591"/>
-      <w:bookmarkStart w:id="229" w:name="_Toc402446644"/>
-      <w:bookmarkStart w:id="230" w:name="_Toc402542716"/>
-      <w:bookmarkStart w:id="231" w:name="_Toc402864458"/>
-      <w:bookmarkStart w:id="232" w:name="_Toc402865607"/>
-      <w:bookmarkStart w:id="233" w:name="_Toc402441601"/>
-      <w:bookmarkStart w:id="234" w:name="_Toc402446654"/>
-      <w:bookmarkStart w:id="235" w:name="_Toc402542726"/>
-      <w:bookmarkStart w:id="236" w:name="_Toc402864468"/>
-      <w:bookmarkStart w:id="237" w:name="_Toc402865617"/>
-      <w:bookmarkStart w:id="238" w:name="_Toc402441611"/>
-      <w:bookmarkStart w:id="239" w:name="_Toc402446664"/>
-      <w:bookmarkStart w:id="240" w:name="_Toc402542736"/>
-      <w:bookmarkStart w:id="241" w:name="_Toc402864478"/>
-      <w:bookmarkStart w:id="242" w:name="_Toc402865627"/>
-      <w:bookmarkStart w:id="243" w:name="_Toc402441616"/>
-      <w:bookmarkStart w:id="244" w:name="_Toc402446669"/>
-      <w:bookmarkStart w:id="245" w:name="_Toc402542741"/>
-      <w:bookmarkStart w:id="246" w:name="_Toc402864483"/>
-      <w:bookmarkStart w:id="247" w:name="_Toc402865632"/>
-      <w:bookmarkStart w:id="248" w:name="_Toc402441621"/>
-      <w:bookmarkStart w:id="249" w:name="_Toc402446674"/>
-      <w:bookmarkStart w:id="250" w:name="_Toc402542746"/>
-      <w:bookmarkStart w:id="251" w:name="_Toc402864488"/>
-      <w:bookmarkStart w:id="252" w:name="_Toc402865637"/>
-      <w:bookmarkStart w:id="253" w:name="_Toc402441626"/>
-      <w:bookmarkStart w:id="254" w:name="_Toc402446679"/>
-      <w:bookmarkStart w:id="255" w:name="_Toc402542751"/>
-      <w:bookmarkStart w:id="256" w:name="_Toc402864493"/>
-      <w:bookmarkStart w:id="257" w:name="_Toc402865642"/>
-      <w:bookmarkStart w:id="258" w:name="_Toc402441631"/>
-      <w:bookmarkStart w:id="259" w:name="_Toc402446684"/>
-      <w:bookmarkStart w:id="260" w:name="_Toc402542756"/>
-      <w:bookmarkStart w:id="261" w:name="_Toc402864498"/>
-      <w:bookmarkStart w:id="262" w:name="_Toc402865647"/>
-      <w:bookmarkStart w:id="263" w:name="_Toc402441636"/>
-      <w:bookmarkStart w:id="264" w:name="_Toc402446689"/>
-      <w:bookmarkStart w:id="265" w:name="_Toc402542761"/>
-      <w:bookmarkStart w:id="266" w:name="_Toc402864503"/>
-      <w:bookmarkStart w:id="267" w:name="_Toc402865652"/>
-      <w:bookmarkStart w:id="268" w:name="_Toc402441646"/>
-      <w:bookmarkStart w:id="269" w:name="_Toc402446699"/>
-      <w:bookmarkStart w:id="270" w:name="_Toc402542771"/>
-      <w:bookmarkStart w:id="271" w:name="_Toc402864513"/>
-      <w:bookmarkStart w:id="272" w:name="_Toc402865662"/>
-      <w:bookmarkStart w:id="273" w:name="_Configuring_the_SUT1_2"/>
-      <w:bookmarkStart w:id="274" w:name="_Toc397328562"/>
-      <w:bookmarkStart w:id="275" w:name="_Toc404089104"/>
+      <w:bookmarkStart w:id="77" w:name="_Toc402441356"/>
+      <w:bookmarkStart w:id="78" w:name="_Toc402446409"/>
+      <w:bookmarkStart w:id="79" w:name="_Toc402542481"/>
+      <w:bookmarkStart w:id="80" w:name="_Toc402864223"/>
+      <w:bookmarkStart w:id="81" w:name="_Toc402865372"/>
+      <w:bookmarkStart w:id="82" w:name="_Toc402441366"/>
+      <w:bookmarkStart w:id="83" w:name="_Toc402446419"/>
+      <w:bookmarkStart w:id="84" w:name="_Toc402542491"/>
+      <w:bookmarkStart w:id="85" w:name="_Toc402864233"/>
+      <w:bookmarkStart w:id="86" w:name="_Toc402865382"/>
+      <w:bookmarkStart w:id="87" w:name="_Toc402441371"/>
+      <w:bookmarkStart w:id="88" w:name="_Toc402446424"/>
+      <w:bookmarkStart w:id="89" w:name="_Toc402542496"/>
+      <w:bookmarkStart w:id="90" w:name="_Toc402864238"/>
+      <w:bookmarkStart w:id="91" w:name="_Toc402865387"/>
+      <w:bookmarkStart w:id="92" w:name="_Toc402441376"/>
+      <w:bookmarkStart w:id="93" w:name="_Toc402446429"/>
+      <w:bookmarkStart w:id="94" w:name="_Toc402542501"/>
+      <w:bookmarkStart w:id="95" w:name="_Toc402864243"/>
+      <w:bookmarkStart w:id="96" w:name="_Toc402865392"/>
+      <w:bookmarkStart w:id="97" w:name="_Toc402441381"/>
+      <w:bookmarkStart w:id="98" w:name="_Toc402446434"/>
+      <w:bookmarkStart w:id="99" w:name="_Toc402542506"/>
+      <w:bookmarkStart w:id="100" w:name="_Toc402864248"/>
+      <w:bookmarkStart w:id="101" w:name="_Toc402865397"/>
+      <w:bookmarkStart w:id="102" w:name="_Toc402441391"/>
+      <w:bookmarkStart w:id="103" w:name="_Toc402446444"/>
+      <w:bookmarkStart w:id="104" w:name="_Toc402542516"/>
+      <w:bookmarkStart w:id="105" w:name="_Toc402864258"/>
+      <w:bookmarkStart w:id="106" w:name="_Toc402865407"/>
+      <w:bookmarkStart w:id="107" w:name="_Toc402441396"/>
+      <w:bookmarkStart w:id="108" w:name="_Toc402446449"/>
+      <w:bookmarkStart w:id="109" w:name="_Toc402542521"/>
+      <w:bookmarkStart w:id="110" w:name="_Toc402864263"/>
+      <w:bookmarkStart w:id="111" w:name="_Toc402865412"/>
+      <w:bookmarkStart w:id="112" w:name="_Toc402441401"/>
+      <w:bookmarkStart w:id="113" w:name="_Toc402446454"/>
+      <w:bookmarkStart w:id="114" w:name="_Toc402542526"/>
+      <w:bookmarkStart w:id="115" w:name="_Toc402864268"/>
+      <w:bookmarkStart w:id="116" w:name="_Toc402865417"/>
+      <w:bookmarkStart w:id="117" w:name="_Toc402441411"/>
+      <w:bookmarkStart w:id="118" w:name="_Toc402446464"/>
+      <w:bookmarkStart w:id="119" w:name="_Toc402542536"/>
+      <w:bookmarkStart w:id="120" w:name="_Toc402864278"/>
+      <w:bookmarkStart w:id="121" w:name="_Toc402865427"/>
+      <w:bookmarkStart w:id="122" w:name="_Toc402441416"/>
+      <w:bookmarkStart w:id="123" w:name="_Toc402446469"/>
+      <w:bookmarkStart w:id="124" w:name="_Toc402542541"/>
+      <w:bookmarkStart w:id="125" w:name="_Toc402864283"/>
+      <w:bookmarkStart w:id="126" w:name="_Toc402865432"/>
+      <w:bookmarkStart w:id="127" w:name="_Toc402441426"/>
+      <w:bookmarkStart w:id="128" w:name="_Toc402446479"/>
+      <w:bookmarkStart w:id="129" w:name="_Toc402542551"/>
+      <w:bookmarkStart w:id="130" w:name="_Toc402864293"/>
+      <w:bookmarkStart w:id="131" w:name="_Toc402865442"/>
+      <w:bookmarkStart w:id="132" w:name="_Toc402441446"/>
+      <w:bookmarkStart w:id="133" w:name="_Toc402446499"/>
+      <w:bookmarkStart w:id="134" w:name="_Toc402542571"/>
+      <w:bookmarkStart w:id="135" w:name="_Toc402864313"/>
+      <w:bookmarkStart w:id="136" w:name="_Toc402865462"/>
+      <w:bookmarkStart w:id="137" w:name="_Toc402441451"/>
+      <w:bookmarkStart w:id="138" w:name="_Toc402446504"/>
+      <w:bookmarkStart w:id="139" w:name="_Toc402542576"/>
+      <w:bookmarkStart w:id="140" w:name="_Toc402864318"/>
+      <w:bookmarkStart w:id="141" w:name="_Toc402865467"/>
+      <w:bookmarkStart w:id="142" w:name="_Toc402441456"/>
+      <w:bookmarkStart w:id="143" w:name="_Toc402446509"/>
+      <w:bookmarkStart w:id="144" w:name="_Toc402542581"/>
+      <w:bookmarkStart w:id="145" w:name="_Toc402864323"/>
+      <w:bookmarkStart w:id="146" w:name="_Toc402865472"/>
+      <w:bookmarkStart w:id="147" w:name="_Toc402441466"/>
+      <w:bookmarkStart w:id="148" w:name="_Toc402446519"/>
+      <w:bookmarkStart w:id="149" w:name="_Toc402542591"/>
+      <w:bookmarkStart w:id="150" w:name="_Toc402864333"/>
+      <w:bookmarkStart w:id="151" w:name="_Toc402865482"/>
+      <w:bookmarkStart w:id="152" w:name="_Toc402441471"/>
+      <w:bookmarkStart w:id="153" w:name="_Toc402446524"/>
+      <w:bookmarkStart w:id="154" w:name="_Toc402542596"/>
+      <w:bookmarkStart w:id="155" w:name="_Toc402864338"/>
+      <w:bookmarkStart w:id="156" w:name="_Toc402865487"/>
+      <w:bookmarkStart w:id="157" w:name="_Toc402441476"/>
+      <w:bookmarkStart w:id="158" w:name="_Toc402446529"/>
+      <w:bookmarkStart w:id="159" w:name="_Toc402542601"/>
+      <w:bookmarkStart w:id="160" w:name="_Toc402864343"/>
+      <w:bookmarkStart w:id="161" w:name="_Toc402865492"/>
+      <w:bookmarkStart w:id="162" w:name="_Toc402441486"/>
+      <w:bookmarkStart w:id="163" w:name="_Toc402446539"/>
+      <w:bookmarkStart w:id="164" w:name="_Toc402542611"/>
+      <w:bookmarkStart w:id="165" w:name="_Toc402864353"/>
+      <w:bookmarkStart w:id="166" w:name="_Toc402865502"/>
+      <w:bookmarkStart w:id="167" w:name="_Toc402441491"/>
+      <w:bookmarkStart w:id="168" w:name="_Toc402446544"/>
+      <w:bookmarkStart w:id="169" w:name="_Toc402542616"/>
+      <w:bookmarkStart w:id="170" w:name="_Toc402864358"/>
+      <w:bookmarkStart w:id="171" w:name="_Toc402865507"/>
+      <w:bookmarkStart w:id="172" w:name="_Toc402441496"/>
+      <w:bookmarkStart w:id="173" w:name="_Toc402446549"/>
+      <w:bookmarkStart w:id="174" w:name="_Toc402542621"/>
+      <w:bookmarkStart w:id="175" w:name="_Toc402864363"/>
+      <w:bookmarkStart w:id="176" w:name="_Toc402865512"/>
+      <w:bookmarkStart w:id="177" w:name="_Toc402441506"/>
+      <w:bookmarkStart w:id="178" w:name="_Toc402446559"/>
+      <w:bookmarkStart w:id="179" w:name="_Toc402542631"/>
+      <w:bookmarkStart w:id="180" w:name="_Toc402864373"/>
+      <w:bookmarkStart w:id="181" w:name="_Toc402865522"/>
+      <w:bookmarkStart w:id="182" w:name="_Toc402441511"/>
+      <w:bookmarkStart w:id="183" w:name="_Toc402446564"/>
+      <w:bookmarkStart w:id="184" w:name="_Toc402542636"/>
+      <w:bookmarkStart w:id="185" w:name="_Toc402864378"/>
+      <w:bookmarkStart w:id="186" w:name="_Toc402865527"/>
+      <w:bookmarkStart w:id="187" w:name="_Toc402441521"/>
+      <w:bookmarkStart w:id="188" w:name="_Toc402446574"/>
+      <w:bookmarkStart w:id="189" w:name="_Toc402542646"/>
+      <w:bookmarkStart w:id="190" w:name="_Toc402864388"/>
+      <w:bookmarkStart w:id="191" w:name="_Toc402865537"/>
+      <w:bookmarkStart w:id="192" w:name="_Toc402441536"/>
+      <w:bookmarkStart w:id="193" w:name="_Toc402446589"/>
+      <w:bookmarkStart w:id="194" w:name="_Toc402542661"/>
+      <w:bookmarkStart w:id="195" w:name="_Toc402864403"/>
+      <w:bookmarkStart w:id="196" w:name="_Toc402865552"/>
+      <w:bookmarkStart w:id="197" w:name="_Toc402441546"/>
+      <w:bookmarkStart w:id="198" w:name="_Toc402446599"/>
+      <w:bookmarkStart w:id="199" w:name="_Toc402542671"/>
+      <w:bookmarkStart w:id="200" w:name="_Toc402864413"/>
+      <w:bookmarkStart w:id="201" w:name="_Toc402865562"/>
+      <w:bookmarkStart w:id="202" w:name="_Toc402441556"/>
+      <w:bookmarkStart w:id="203" w:name="_Toc402446609"/>
+      <w:bookmarkStart w:id="204" w:name="_Toc402542681"/>
+      <w:bookmarkStart w:id="205" w:name="_Toc402864423"/>
+      <w:bookmarkStart w:id="206" w:name="_Toc402865572"/>
+      <w:bookmarkStart w:id="207" w:name="_Toc402441561"/>
+      <w:bookmarkStart w:id="208" w:name="_Toc402446614"/>
+      <w:bookmarkStart w:id="209" w:name="_Toc402542686"/>
+      <w:bookmarkStart w:id="210" w:name="_Toc402864428"/>
+      <w:bookmarkStart w:id="211" w:name="_Toc402865577"/>
+      <w:bookmarkStart w:id="212" w:name="_Toc402441571"/>
+      <w:bookmarkStart w:id="213" w:name="_Toc402446624"/>
+      <w:bookmarkStart w:id="214" w:name="_Toc402542696"/>
+      <w:bookmarkStart w:id="215" w:name="_Toc402864438"/>
+      <w:bookmarkStart w:id="216" w:name="_Toc402865587"/>
+      <w:bookmarkStart w:id="217" w:name="_Toc402441581"/>
+      <w:bookmarkStart w:id="218" w:name="_Toc402446634"/>
+      <w:bookmarkStart w:id="219" w:name="_Toc402542706"/>
+      <w:bookmarkStart w:id="220" w:name="_Toc402864448"/>
+      <w:bookmarkStart w:id="221" w:name="_Toc402865597"/>
+      <w:bookmarkStart w:id="222" w:name="_Toc402441586"/>
+      <w:bookmarkStart w:id="223" w:name="_Toc402446639"/>
+      <w:bookmarkStart w:id="224" w:name="_Toc402542711"/>
+      <w:bookmarkStart w:id="225" w:name="_Toc402864453"/>
+      <w:bookmarkStart w:id="226" w:name="_Toc402865602"/>
+      <w:bookmarkStart w:id="227" w:name="_Toc402441591"/>
+      <w:bookmarkStart w:id="228" w:name="_Toc402446644"/>
+      <w:bookmarkStart w:id="229" w:name="_Toc402542716"/>
+      <w:bookmarkStart w:id="230" w:name="_Toc402864458"/>
+      <w:bookmarkStart w:id="231" w:name="_Toc402865607"/>
+      <w:bookmarkStart w:id="232" w:name="_Toc402441601"/>
+      <w:bookmarkStart w:id="233" w:name="_Toc402446654"/>
+      <w:bookmarkStart w:id="234" w:name="_Toc402542726"/>
+      <w:bookmarkStart w:id="235" w:name="_Toc402864468"/>
+      <w:bookmarkStart w:id="236" w:name="_Toc402865617"/>
+      <w:bookmarkStart w:id="237" w:name="_Toc402441611"/>
+      <w:bookmarkStart w:id="238" w:name="_Toc402446664"/>
+      <w:bookmarkStart w:id="239" w:name="_Toc402542736"/>
+      <w:bookmarkStart w:id="240" w:name="_Toc402864478"/>
+      <w:bookmarkStart w:id="241" w:name="_Toc402865627"/>
+      <w:bookmarkStart w:id="242" w:name="_Toc402441616"/>
+      <w:bookmarkStart w:id="243" w:name="_Toc402446669"/>
+      <w:bookmarkStart w:id="244" w:name="_Toc402542741"/>
+      <w:bookmarkStart w:id="245" w:name="_Toc402864483"/>
+      <w:bookmarkStart w:id="246" w:name="_Toc402865632"/>
+      <w:bookmarkStart w:id="247" w:name="_Toc402441621"/>
+      <w:bookmarkStart w:id="248" w:name="_Toc402446674"/>
+      <w:bookmarkStart w:id="249" w:name="_Toc402542746"/>
+      <w:bookmarkStart w:id="250" w:name="_Toc402864488"/>
+      <w:bookmarkStart w:id="251" w:name="_Toc402865637"/>
+      <w:bookmarkStart w:id="252" w:name="_Toc402441626"/>
+      <w:bookmarkStart w:id="253" w:name="_Toc402446679"/>
+      <w:bookmarkStart w:id="254" w:name="_Toc402542751"/>
+      <w:bookmarkStart w:id="255" w:name="_Toc402864493"/>
+      <w:bookmarkStart w:id="256" w:name="_Toc402865642"/>
+      <w:bookmarkStart w:id="257" w:name="_Toc402441631"/>
+      <w:bookmarkStart w:id="258" w:name="_Toc402446684"/>
+      <w:bookmarkStart w:id="259" w:name="_Toc402542756"/>
+      <w:bookmarkStart w:id="260" w:name="_Toc402864498"/>
+      <w:bookmarkStart w:id="261" w:name="_Toc402865647"/>
+      <w:bookmarkStart w:id="262" w:name="_Toc402441636"/>
+      <w:bookmarkStart w:id="263" w:name="_Toc402446689"/>
+      <w:bookmarkStart w:id="264" w:name="_Toc402542761"/>
+      <w:bookmarkStart w:id="265" w:name="_Toc402864503"/>
+      <w:bookmarkStart w:id="266" w:name="_Toc402865652"/>
+      <w:bookmarkStart w:id="267" w:name="_Toc402441646"/>
+      <w:bookmarkStart w:id="268" w:name="_Toc402446699"/>
+      <w:bookmarkStart w:id="269" w:name="_Toc402542771"/>
+      <w:bookmarkStart w:id="270" w:name="_Toc402864513"/>
+      <w:bookmarkStart w:id="271" w:name="_Toc402865662"/>
+      <w:bookmarkStart w:id="272" w:name="_Configuring_the_SUT1_2"/>
+      <w:bookmarkStart w:id="273" w:name="_Toc397328562"/>
+      <w:bookmarkStart w:id="274" w:name="_Toc404089104"/>
+      <w:bookmarkEnd w:id="77"/>
       <w:bookmarkEnd w:id="78"/>
       <w:bookmarkEnd w:id="79"/>
       <w:bookmarkEnd w:id="80"/>
@@ -9612,21 +9743,20 @@
       <w:bookmarkEnd w:id="270"/>
       <w:bookmarkEnd w:id="271"/>
       <w:bookmarkEnd w:id="272"/>
+      <w:r>
+        <w:t>Configuring SUT using</w:t>
+      </w:r>
+      <w:r>
+        <w:t xml:space="preserve"> </w:t>
+      </w:r>
+      <w:r>
+        <w:t xml:space="preserve">the </w:t>
+      </w:r>
+      <w:r>
+        <w:t>setup configuration script</w:t>
+      </w:r>
       <w:bookmarkEnd w:id="273"/>
-      <w:r>
-        <w:t>Configuring SUT using</w:t>
-      </w:r>
-      <w:r>
-        <w:t xml:space="preserve"> </w:t>
-      </w:r>
-      <w:r>
-        <w:t xml:space="preserve">the </w:t>
-      </w:r>
-      <w:r>
-        <w:t>setup configuration script</w:t>
-      </w:r>
       <w:bookmarkEnd w:id="274"/>
-      <w:bookmarkEnd w:id="275"/>
     </w:p>
     <w:p>
       <w:pPr>
@@ -9711,15 +9841,15 @@
       <w:pPr>
         <w:pStyle w:val="Heading3"/>
       </w:pPr>
-      <w:bookmarkStart w:id="276" w:name="_Configuring_the_SUT1"/>
-      <w:bookmarkStart w:id="277" w:name="_Toc397328563"/>
-      <w:bookmarkStart w:id="278" w:name="_Toc404089105"/>
+      <w:bookmarkStart w:id="275" w:name="_Configuring_the_SUT1"/>
+      <w:bookmarkStart w:id="276" w:name="_Toc397328563"/>
+      <w:bookmarkStart w:id="277" w:name="_Toc404089105"/>
+      <w:bookmarkEnd w:id="275"/>
+      <w:r>
+        <w:t>Configuring SUT manually</w:t>
+      </w:r>
       <w:bookmarkEnd w:id="276"/>
-      <w:r>
-        <w:t>Configuring SUT manually</w:t>
-      </w:r>
       <w:bookmarkEnd w:id="277"/>
-      <w:bookmarkEnd w:id="278"/>
     </w:p>
     <w:p>
       <w:pPr>
@@ -9886,6 +10016,12 @@
         <w:t xml:space="preserve"> </w:t>
       </w:r>
       <w:r>
+        <w:t>MSOXWSMTGS_User0</w:t>
+      </w:r>
+      <w:r>
+        <w:t xml:space="preserve">3, </w:t>
+      </w:r>
+      <w:r>
         <w:t>MSOXWSSYNC_User01,</w:t>
       </w:r>
       <w:r>
@@ -9909,28 +10045,28 @@
       </w:pPr>
       <w:r>
         <w:rPr>
-          <w:rFonts w:eastAsia="SimSun" w:hint="eastAsia"/>
+          <w:rFonts w:eastAsia="宋体" w:hint="eastAsia"/>
           <w:lang w:eastAsia="zh-CN"/>
         </w:rPr>
         <w:t xml:space="preserve">Configure </w:t>
       </w:r>
       <w:r>
         <w:rPr>
-          <w:rFonts w:eastAsia="SimSun"/>
+          <w:rFonts w:eastAsia="宋体"/>
           <w:lang w:eastAsia="zh-CN"/>
         </w:rPr>
         <w:t xml:space="preserve">Secure Sockets Layer (SSL) as not required and </w:t>
       </w:r>
       <w:r>
         <w:rPr>
-          <w:rFonts w:eastAsia="SimSun"/>
+          <w:rFonts w:eastAsia="宋体"/>
           <w:lang w:eastAsia="zh-CN"/>
         </w:rPr>
         <w:t xml:space="preserve">set to </w:t>
       </w:r>
       <w:r>
         <w:rPr>
-          <w:rFonts w:eastAsia="SimSun"/>
+          <w:rFonts w:eastAsia="宋体"/>
           <w:lang w:eastAsia="zh-CN"/>
         </w:rPr>
         <w:t>ignore client certificates</w:t>
@@ -10146,6 +10282,7 @@
         <w:pStyle w:val="LWPListNumberLevel1"/>
       </w:pPr>
       <w:r>
+        <w:lastRenderedPageBreak/>
         <w:t xml:space="preserve">Create </w:t>
       </w:r>
       <w:r>
@@ -10163,7 +10300,6 @@
         <w:pStyle w:val="LWPListNumberLevel1"/>
       </w:pPr>
       <w:r>
-        <w:lastRenderedPageBreak/>
         <w:t xml:space="preserve">Grant permissions to the mailbox user MSOXWSCORE_User01 to manager the public folder </w:t>
       </w:r>
       <w:r>
@@ -10177,263 +10313,264 @@
       <w:pPr>
         <w:pStyle w:val="Heading2"/>
       </w:pPr>
-      <w:bookmarkStart w:id="279" w:name="_Toc402446706"/>
-      <w:bookmarkStart w:id="280" w:name="_Toc402542778"/>
-      <w:bookmarkStart w:id="281" w:name="_Toc402864520"/>
-      <w:bookmarkStart w:id="282" w:name="_Toc402865669"/>
-      <w:bookmarkStart w:id="283" w:name="_Toc402441653"/>
-      <w:bookmarkStart w:id="284" w:name="_Toc402446707"/>
-      <w:bookmarkStart w:id="285" w:name="_Toc402542779"/>
-      <w:bookmarkStart w:id="286" w:name="_Toc402864521"/>
-      <w:bookmarkStart w:id="287" w:name="_Toc402865670"/>
-      <w:bookmarkStart w:id="288" w:name="_Toc402441654"/>
-      <w:bookmarkStart w:id="289" w:name="_Toc402446708"/>
-      <w:bookmarkStart w:id="290" w:name="_Toc402542780"/>
-      <w:bookmarkStart w:id="291" w:name="_Toc402864522"/>
-      <w:bookmarkStart w:id="292" w:name="_Toc402865671"/>
-      <w:bookmarkStart w:id="293" w:name="_Toc402441655"/>
-      <w:bookmarkStart w:id="294" w:name="_Toc402446709"/>
-      <w:bookmarkStart w:id="295" w:name="_Toc402542781"/>
-      <w:bookmarkStart w:id="296" w:name="_Toc402864523"/>
-      <w:bookmarkStart w:id="297" w:name="_Toc402865672"/>
-      <w:bookmarkStart w:id="298" w:name="_Toc402441656"/>
-      <w:bookmarkStart w:id="299" w:name="_Toc402446710"/>
-      <w:bookmarkStart w:id="300" w:name="_Toc402542782"/>
-      <w:bookmarkStart w:id="301" w:name="_Toc402864524"/>
-      <w:bookmarkStart w:id="302" w:name="_Toc402865673"/>
-      <w:bookmarkStart w:id="303" w:name="_Toc402441657"/>
-      <w:bookmarkStart w:id="304" w:name="_Toc402446711"/>
-      <w:bookmarkStart w:id="305" w:name="_Toc402542783"/>
-      <w:bookmarkStart w:id="306" w:name="_Toc402864525"/>
-      <w:bookmarkStart w:id="307" w:name="_Toc402865674"/>
-      <w:bookmarkStart w:id="308" w:name="_Toc402441658"/>
-      <w:bookmarkStart w:id="309" w:name="_Toc402446712"/>
-      <w:bookmarkStart w:id="310" w:name="_Toc402542784"/>
-      <w:bookmarkStart w:id="311" w:name="_Toc402864526"/>
-      <w:bookmarkStart w:id="312" w:name="_Toc402865675"/>
-      <w:bookmarkStart w:id="313" w:name="_Toc402441659"/>
-      <w:bookmarkStart w:id="314" w:name="_Toc402446713"/>
-      <w:bookmarkStart w:id="315" w:name="_Toc402542785"/>
-      <w:bookmarkStart w:id="316" w:name="_Toc402864527"/>
-      <w:bookmarkStart w:id="317" w:name="_Toc402865676"/>
-      <w:bookmarkStart w:id="318" w:name="_Toc402441660"/>
-      <w:bookmarkStart w:id="319" w:name="_Toc402446714"/>
-      <w:bookmarkStart w:id="320" w:name="_Toc402542786"/>
-      <w:bookmarkStart w:id="321" w:name="_Toc402864528"/>
-      <w:bookmarkStart w:id="322" w:name="_Toc402865677"/>
-      <w:bookmarkStart w:id="323" w:name="_Toc402441661"/>
-      <w:bookmarkStart w:id="324" w:name="_Toc402446715"/>
-      <w:bookmarkStart w:id="325" w:name="_Toc402542787"/>
-      <w:bookmarkStart w:id="326" w:name="_Toc402864529"/>
-      <w:bookmarkStart w:id="327" w:name="_Toc402865678"/>
-      <w:bookmarkStart w:id="328" w:name="_Toc402441662"/>
-      <w:bookmarkStart w:id="329" w:name="_Toc402446716"/>
-      <w:bookmarkStart w:id="330" w:name="_Toc402542788"/>
-      <w:bookmarkStart w:id="331" w:name="_Toc402864530"/>
-      <w:bookmarkStart w:id="332" w:name="_Toc402865679"/>
-      <w:bookmarkStart w:id="333" w:name="_Toc402441663"/>
-      <w:bookmarkStart w:id="334" w:name="_Toc402446717"/>
-      <w:bookmarkStart w:id="335" w:name="_Toc402542789"/>
-      <w:bookmarkStart w:id="336" w:name="_Toc402864531"/>
-      <w:bookmarkStart w:id="337" w:name="_Toc402865680"/>
-      <w:bookmarkStart w:id="338" w:name="_Toc402441664"/>
-      <w:bookmarkStart w:id="339" w:name="_Toc402446718"/>
-      <w:bookmarkStart w:id="340" w:name="_Toc402542790"/>
-      <w:bookmarkStart w:id="341" w:name="_Toc402864532"/>
-      <w:bookmarkStart w:id="342" w:name="_Toc402865681"/>
-      <w:bookmarkStart w:id="343" w:name="_Toc402441665"/>
-      <w:bookmarkStart w:id="344" w:name="_Toc402446719"/>
-      <w:bookmarkStart w:id="345" w:name="_Toc402542791"/>
-      <w:bookmarkStart w:id="346" w:name="_Toc402864533"/>
-      <w:bookmarkStart w:id="347" w:name="_Toc402865682"/>
-      <w:bookmarkStart w:id="348" w:name="_Toc402441666"/>
-      <w:bookmarkStart w:id="349" w:name="_Toc402446720"/>
-      <w:bookmarkStart w:id="350" w:name="_Toc402542792"/>
-      <w:bookmarkStart w:id="351" w:name="_Toc402864534"/>
-      <w:bookmarkStart w:id="352" w:name="_Toc402865683"/>
-      <w:bookmarkStart w:id="353" w:name="_Toc402441667"/>
-      <w:bookmarkStart w:id="354" w:name="_Toc402446721"/>
-      <w:bookmarkStart w:id="355" w:name="_Toc402542793"/>
-      <w:bookmarkStart w:id="356" w:name="_Toc402864535"/>
-      <w:bookmarkStart w:id="357" w:name="_Toc402865684"/>
-      <w:bookmarkStart w:id="358" w:name="_Toc402441668"/>
-      <w:bookmarkStart w:id="359" w:name="_Toc402446722"/>
-      <w:bookmarkStart w:id="360" w:name="_Toc402542794"/>
-      <w:bookmarkStart w:id="361" w:name="_Toc402864536"/>
-      <w:bookmarkStart w:id="362" w:name="_Toc402865685"/>
-      <w:bookmarkStart w:id="363" w:name="_Toc402441669"/>
-      <w:bookmarkStart w:id="364" w:name="_Toc402446723"/>
-      <w:bookmarkStart w:id="365" w:name="_Toc402542795"/>
-      <w:bookmarkStart w:id="366" w:name="_Toc402864537"/>
-      <w:bookmarkStart w:id="367" w:name="_Toc402865686"/>
-      <w:bookmarkStart w:id="368" w:name="_Toc402441670"/>
-      <w:bookmarkStart w:id="369" w:name="_Toc402446724"/>
-      <w:bookmarkStart w:id="370" w:name="_Toc402542796"/>
-      <w:bookmarkStart w:id="371" w:name="_Toc402864538"/>
-      <w:bookmarkStart w:id="372" w:name="_Toc402865687"/>
-      <w:bookmarkStart w:id="373" w:name="_Toc402441671"/>
-      <w:bookmarkStart w:id="374" w:name="_Toc402446725"/>
-      <w:bookmarkStart w:id="375" w:name="_Toc402542797"/>
-      <w:bookmarkStart w:id="376" w:name="_Toc402864539"/>
-      <w:bookmarkStart w:id="377" w:name="_Toc402865688"/>
-      <w:bookmarkStart w:id="378" w:name="_Toc402441672"/>
-      <w:bookmarkStart w:id="379" w:name="_Toc402446726"/>
-      <w:bookmarkStart w:id="380" w:name="_Toc402542798"/>
-      <w:bookmarkStart w:id="381" w:name="_Toc402864540"/>
-      <w:bookmarkStart w:id="382" w:name="_Toc402865689"/>
-      <w:bookmarkStart w:id="383" w:name="_Toc402441673"/>
-      <w:bookmarkStart w:id="384" w:name="_Toc402446727"/>
-      <w:bookmarkStart w:id="385" w:name="_Toc402542799"/>
-      <w:bookmarkStart w:id="386" w:name="_Toc402864541"/>
-      <w:bookmarkStart w:id="387" w:name="_Toc402865690"/>
-      <w:bookmarkStart w:id="388" w:name="_Toc402441674"/>
-      <w:bookmarkStart w:id="389" w:name="_Toc402446728"/>
-      <w:bookmarkStart w:id="390" w:name="_Toc402542800"/>
-      <w:bookmarkStart w:id="391" w:name="_Toc402864542"/>
-      <w:bookmarkStart w:id="392" w:name="_Toc402865691"/>
-      <w:bookmarkStart w:id="393" w:name="_Toc402441675"/>
-      <w:bookmarkStart w:id="394" w:name="_Toc402446729"/>
-      <w:bookmarkStart w:id="395" w:name="_Toc402542801"/>
-      <w:bookmarkStart w:id="396" w:name="_Toc402864543"/>
-      <w:bookmarkStart w:id="397" w:name="_Toc402865692"/>
-      <w:bookmarkStart w:id="398" w:name="_Toc402441676"/>
-      <w:bookmarkStart w:id="399" w:name="_Toc402446730"/>
-      <w:bookmarkStart w:id="400" w:name="_Toc402542802"/>
-      <w:bookmarkStart w:id="401" w:name="_Toc402864544"/>
-      <w:bookmarkStart w:id="402" w:name="_Toc402865693"/>
-      <w:bookmarkStart w:id="403" w:name="_Toc402441677"/>
-      <w:bookmarkStart w:id="404" w:name="_Toc402446731"/>
-      <w:bookmarkStart w:id="405" w:name="_Toc402542803"/>
-      <w:bookmarkStart w:id="406" w:name="_Toc402864545"/>
-      <w:bookmarkStart w:id="407" w:name="_Toc402865694"/>
-      <w:bookmarkStart w:id="408" w:name="_Toc402441678"/>
-      <w:bookmarkStart w:id="409" w:name="_Toc402446732"/>
-      <w:bookmarkStart w:id="410" w:name="_Toc402542804"/>
-      <w:bookmarkStart w:id="411" w:name="_Toc402864546"/>
-      <w:bookmarkStart w:id="412" w:name="_Toc402865695"/>
-      <w:bookmarkStart w:id="413" w:name="_Toc402441679"/>
-      <w:bookmarkStart w:id="414" w:name="_Toc402446733"/>
-      <w:bookmarkStart w:id="415" w:name="_Toc402542805"/>
-      <w:bookmarkStart w:id="416" w:name="_Toc402864547"/>
-      <w:bookmarkStart w:id="417" w:name="_Toc402865696"/>
-      <w:bookmarkStart w:id="418" w:name="_Toc402441680"/>
-      <w:bookmarkStart w:id="419" w:name="_Toc402446734"/>
-      <w:bookmarkStart w:id="420" w:name="_Toc402542806"/>
-      <w:bookmarkStart w:id="421" w:name="_Toc402864548"/>
-      <w:bookmarkStart w:id="422" w:name="_Toc402865697"/>
-      <w:bookmarkStart w:id="423" w:name="_Toc402441681"/>
-      <w:bookmarkStart w:id="424" w:name="_Toc402446735"/>
-      <w:bookmarkStart w:id="425" w:name="_Toc402542807"/>
-      <w:bookmarkStart w:id="426" w:name="_Toc402864549"/>
-      <w:bookmarkStart w:id="427" w:name="_Toc402865698"/>
-      <w:bookmarkStart w:id="428" w:name="_Toc402441682"/>
-      <w:bookmarkStart w:id="429" w:name="_Toc402446736"/>
-      <w:bookmarkStart w:id="430" w:name="_Toc402542808"/>
-      <w:bookmarkStart w:id="431" w:name="_Toc402864550"/>
-      <w:bookmarkStart w:id="432" w:name="_Toc402865699"/>
-      <w:bookmarkStart w:id="433" w:name="_Toc402441683"/>
-      <w:bookmarkStart w:id="434" w:name="_Toc402446737"/>
-      <w:bookmarkStart w:id="435" w:name="_Toc402542809"/>
-      <w:bookmarkStart w:id="436" w:name="_Toc402864551"/>
-      <w:bookmarkStart w:id="437" w:name="_Toc402865700"/>
-      <w:bookmarkStart w:id="438" w:name="_Toc402441684"/>
-      <w:bookmarkStart w:id="439" w:name="_Toc402446738"/>
-      <w:bookmarkStart w:id="440" w:name="_Toc402542810"/>
-      <w:bookmarkStart w:id="441" w:name="_Toc402864552"/>
-      <w:bookmarkStart w:id="442" w:name="_Toc402865701"/>
-      <w:bookmarkStart w:id="443" w:name="_Toc402441685"/>
-      <w:bookmarkStart w:id="444" w:name="_Toc402446739"/>
-      <w:bookmarkStart w:id="445" w:name="_Toc402542811"/>
-      <w:bookmarkStart w:id="446" w:name="_Toc402864553"/>
-      <w:bookmarkStart w:id="447" w:name="_Toc402865702"/>
-      <w:bookmarkStart w:id="448" w:name="_Toc402441686"/>
-      <w:bookmarkStart w:id="449" w:name="_Toc402446740"/>
-      <w:bookmarkStart w:id="450" w:name="_Toc402542812"/>
-      <w:bookmarkStart w:id="451" w:name="_Toc402864554"/>
-      <w:bookmarkStart w:id="452" w:name="_Toc402865703"/>
-      <w:bookmarkStart w:id="453" w:name="_Toc402441687"/>
-      <w:bookmarkStart w:id="454" w:name="_Toc402446741"/>
-      <w:bookmarkStart w:id="455" w:name="_Toc402542813"/>
-      <w:bookmarkStart w:id="456" w:name="_Toc402864555"/>
-      <w:bookmarkStart w:id="457" w:name="_Toc402865704"/>
-      <w:bookmarkStart w:id="458" w:name="_Toc402441688"/>
-      <w:bookmarkStart w:id="459" w:name="_Toc402446742"/>
-      <w:bookmarkStart w:id="460" w:name="_Toc402542814"/>
-      <w:bookmarkStart w:id="461" w:name="_Toc402864556"/>
-      <w:bookmarkStart w:id="462" w:name="_Toc402865705"/>
-      <w:bookmarkStart w:id="463" w:name="_Configuring_the_SUT2_1"/>
-      <w:bookmarkStart w:id="464" w:name="_Toc402441689"/>
-      <w:bookmarkStart w:id="465" w:name="_Toc402446743"/>
-      <w:bookmarkStart w:id="466" w:name="_Toc402542815"/>
-      <w:bookmarkStart w:id="467" w:name="_Toc402864557"/>
-      <w:bookmarkStart w:id="468" w:name="_Toc402865706"/>
-      <w:bookmarkStart w:id="469" w:name="_Configure_the_SUT2"/>
-      <w:bookmarkStart w:id="470" w:name="_Configure_the_SUT2_1"/>
-      <w:bookmarkStart w:id="471" w:name="_Toc402441690"/>
-      <w:bookmarkStart w:id="472" w:name="_Toc402446744"/>
-      <w:bookmarkStart w:id="473" w:name="_Toc402542816"/>
-      <w:bookmarkStart w:id="474" w:name="_Toc402864558"/>
-      <w:bookmarkStart w:id="475" w:name="_Toc402865707"/>
-      <w:bookmarkStart w:id="476" w:name="_Toc402441691"/>
-      <w:bookmarkStart w:id="477" w:name="_Toc402446745"/>
-      <w:bookmarkStart w:id="478" w:name="_Toc402542817"/>
-      <w:bookmarkStart w:id="479" w:name="_Toc402864559"/>
-      <w:bookmarkStart w:id="480" w:name="_Toc402865708"/>
-      <w:bookmarkStart w:id="481" w:name="_Configuring_test_suite"/>
-      <w:bookmarkStart w:id="482" w:name="_Configuring_the_SUT2"/>
-      <w:bookmarkStart w:id="483" w:name="_Toc402441692"/>
-      <w:bookmarkStart w:id="484" w:name="_Toc402446746"/>
-      <w:bookmarkStart w:id="485" w:name="_Toc402542818"/>
-      <w:bookmarkStart w:id="486" w:name="_Toc402864560"/>
-      <w:bookmarkStart w:id="487" w:name="_Toc402865709"/>
-      <w:bookmarkStart w:id="488" w:name="_Toc402441693"/>
-      <w:bookmarkStart w:id="489" w:name="_Toc402446747"/>
-      <w:bookmarkStart w:id="490" w:name="_Toc402542819"/>
-      <w:bookmarkStart w:id="491" w:name="_Toc402864561"/>
-      <w:bookmarkStart w:id="492" w:name="_Toc402865710"/>
-      <w:bookmarkStart w:id="493" w:name="_Toc402441694"/>
-      <w:bookmarkStart w:id="494" w:name="_Toc402446748"/>
-      <w:bookmarkStart w:id="495" w:name="_Toc402542820"/>
-      <w:bookmarkStart w:id="496" w:name="_Toc402864562"/>
-      <w:bookmarkStart w:id="497" w:name="_Toc402865711"/>
-      <w:bookmarkStart w:id="498" w:name="_Toc402441695"/>
-      <w:bookmarkStart w:id="499" w:name="_Toc402446749"/>
-      <w:bookmarkStart w:id="500" w:name="_Toc402542821"/>
-      <w:bookmarkStart w:id="501" w:name="_Toc402864563"/>
-      <w:bookmarkStart w:id="502" w:name="_Toc402865712"/>
-      <w:bookmarkStart w:id="503" w:name="_Toc402441696"/>
-      <w:bookmarkStart w:id="504" w:name="_Toc402446750"/>
-      <w:bookmarkStart w:id="505" w:name="_Toc402542822"/>
-      <w:bookmarkStart w:id="506" w:name="_Toc402864564"/>
-      <w:bookmarkStart w:id="507" w:name="_Toc402865713"/>
-      <w:bookmarkStart w:id="508" w:name="_Toc402441697"/>
-      <w:bookmarkStart w:id="509" w:name="_Toc402446751"/>
-      <w:bookmarkStart w:id="510" w:name="_Toc402542823"/>
-      <w:bookmarkStart w:id="511" w:name="_Toc402864565"/>
-      <w:bookmarkStart w:id="512" w:name="_Toc402865714"/>
-      <w:bookmarkStart w:id="513" w:name="_Toc402441698"/>
-      <w:bookmarkStart w:id="514" w:name="_Toc402446752"/>
-      <w:bookmarkStart w:id="515" w:name="_Toc402542824"/>
-      <w:bookmarkStart w:id="516" w:name="_Toc402864566"/>
-      <w:bookmarkStart w:id="517" w:name="_Toc402865715"/>
-      <w:bookmarkStart w:id="518" w:name="_Toc402441699"/>
-      <w:bookmarkStart w:id="519" w:name="_Toc402446753"/>
-      <w:bookmarkStart w:id="520" w:name="_Toc402542825"/>
-      <w:bookmarkStart w:id="521" w:name="_Toc402864567"/>
-      <w:bookmarkStart w:id="522" w:name="_Toc402865716"/>
-      <w:bookmarkStart w:id="523" w:name="_Toc402441700"/>
-      <w:bookmarkStart w:id="524" w:name="_Toc402446754"/>
-      <w:bookmarkStart w:id="525" w:name="_Toc402542826"/>
-      <w:bookmarkStart w:id="526" w:name="_Toc402864568"/>
-      <w:bookmarkStart w:id="527" w:name="_Toc402865717"/>
-      <w:bookmarkStart w:id="528" w:name="_Toc402441701"/>
-      <w:bookmarkStart w:id="529" w:name="_Toc402446755"/>
-      <w:bookmarkStart w:id="530" w:name="_Toc402542827"/>
-      <w:bookmarkStart w:id="531" w:name="_Toc402864569"/>
-      <w:bookmarkStart w:id="532" w:name="_Toc402865718"/>
-      <w:bookmarkStart w:id="533" w:name="_Configuring_the_test_1"/>
-      <w:bookmarkStart w:id="534" w:name="_Toc397328566"/>
-      <w:bookmarkStart w:id="535" w:name="_Toc404089106"/>
+      <w:bookmarkStart w:id="278" w:name="_Toc402446706"/>
+      <w:bookmarkStart w:id="279" w:name="_Toc402542778"/>
+      <w:bookmarkStart w:id="280" w:name="_Toc402864520"/>
+      <w:bookmarkStart w:id="281" w:name="_Toc402865669"/>
+      <w:bookmarkStart w:id="282" w:name="_Toc402441653"/>
+      <w:bookmarkStart w:id="283" w:name="_Toc402446707"/>
+      <w:bookmarkStart w:id="284" w:name="_Toc402542779"/>
+      <w:bookmarkStart w:id="285" w:name="_Toc402864521"/>
+      <w:bookmarkStart w:id="286" w:name="_Toc402865670"/>
+      <w:bookmarkStart w:id="287" w:name="_Toc402441654"/>
+      <w:bookmarkStart w:id="288" w:name="_Toc402446708"/>
+      <w:bookmarkStart w:id="289" w:name="_Toc402542780"/>
+      <w:bookmarkStart w:id="290" w:name="_Toc402864522"/>
+      <w:bookmarkStart w:id="291" w:name="_Toc402865671"/>
+      <w:bookmarkStart w:id="292" w:name="_Toc402441655"/>
+      <w:bookmarkStart w:id="293" w:name="_Toc402446709"/>
+      <w:bookmarkStart w:id="294" w:name="_Toc402542781"/>
+      <w:bookmarkStart w:id="295" w:name="_Toc402864523"/>
+      <w:bookmarkStart w:id="296" w:name="_Toc402865672"/>
+      <w:bookmarkStart w:id="297" w:name="_Toc402441656"/>
+      <w:bookmarkStart w:id="298" w:name="_Toc402446710"/>
+      <w:bookmarkStart w:id="299" w:name="_Toc402542782"/>
+      <w:bookmarkStart w:id="300" w:name="_Toc402864524"/>
+      <w:bookmarkStart w:id="301" w:name="_Toc402865673"/>
+      <w:bookmarkStart w:id="302" w:name="_Toc402441657"/>
+      <w:bookmarkStart w:id="303" w:name="_Toc402446711"/>
+      <w:bookmarkStart w:id="304" w:name="_Toc402542783"/>
+      <w:bookmarkStart w:id="305" w:name="_Toc402864525"/>
+      <w:bookmarkStart w:id="306" w:name="_Toc402865674"/>
+      <w:bookmarkStart w:id="307" w:name="_Toc402441658"/>
+      <w:bookmarkStart w:id="308" w:name="_Toc402446712"/>
+      <w:bookmarkStart w:id="309" w:name="_Toc402542784"/>
+      <w:bookmarkStart w:id="310" w:name="_Toc402864526"/>
+      <w:bookmarkStart w:id="311" w:name="_Toc402865675"/>
+      <w:bookmarkStart w:id="312" w:name="_Toc402441659"/>
+      <w:bookmarkStart w:id="313" w:name="_Toc402446713"/>
+      <w:bookmarkStart w:id="314" w:name="_Toc402542785"/>
+      <w:bookmarkStart w:id="315" w:name="_Toc402864527"/>
+      <w:bookmarkStart w:id="316" w:name="_Toc402865676"/>
+      <w:bookmarkStart w:id="317" w:name="_Toc402441660"/>
+      <w:bookmarkStart w:id="318" w:name="_Toc402446714"/>
+      <w:bookmarkStart w:id="319" w:name="_Toc402542786"/>
+      <w:bookmarkStart w:id="320" w:name="_Toc402864528"/>
+      <w:bookmarkStart w:id="321" w:name="_Toc402865677"/>
+      <w:bookmarkStart w:id="322" w:name="_Toc402441661"/>
+      <w:bookmarkStart w:id="323" w:name="_Toc402446715"/>
+      <w:bookmarkStart w:id="324" w:name="_Toc402542787"/>
+      <w:bookmarkStart w:id="325" w:name="_Toc402864529"/>
+      <w:bookmarkStart w:id="326" w:name="_Toc402865678"/>
+      <w:bookmarkStart w:id="327" w:name="_Toc402441662"/>
+      <w:bookmarkStart w:id="328" w:name="_Toc402446716"/>
+      <w:bookmarkStart w:id="329" w:name="_Toc402542788"/>
+      <w:bookmarkStart w:id="330" w:name="_Toc402864530"/>
+      <w:bookmarkStart w:id="331" w:name="_Toc402865679"/>
+      <w:bookmarkStart w:id="332" w:name="_Toc402441663"/>
+      <w:bookmarkStart w:id="333" w:name="_Toc402446717"/>
+      <w:bookmarkStart w:id="334" w:name="_Toc402542789"/>
+      <w:bookmarkStart w:id="335" w:name="_Toc402864531"/>
+      <w:bookmarkStart w:id="336" w:name="_Toc402865680"/>
+      <w:bookmarkStart w:id="337" w:name="_Toc402441664"/>
+      <w:bookmarkStart w:id="338" w:name="_Toc402446718"/>
+      <w:bookmarkStart w:id="339" w:name="_Toc402542790"/>
+      <w:bookmarkStart w:id="340" w:name="_Toc402864532"/>
+      <w:bookmarkStart w:id="341" w:name="_Toc402865681"/>
+      <w:bookmarkStart w:id="342" w:name="_Toc402441665"/>
+      <w:bookmarkStart w:id="343" w:name="_Toc402446719"/>
+      <w:bookmarkStart w:id="344" w:name="_Toc402542791"/>
+      <w:bookmarkStart w:id="345" w:name="_Toc402864533"/>
+      <w:bookmarkStart w:id="346" w:name="_Toc402865682"/>
+      <w:bookmarkStart w:id="347" w:name="_Toc402441666"/>
+      <w:bookmarkStart w:id="348" w:name="_Toc402446720"/>
+      <w:bookmarkStart w:id="349" w:name="_Toc402542792"/>
+      <w:bookmarkStart w:id="350" w:name="_Toc402864534"/>
+      <w:bookmarkStart w:id="351" w:name="_Toc402865683"/>
+      <w:bookmarkStart w:id="352" w:name="_Toc402441667"/>
+      <w:bookmarkStart w:id="353" w:name="_Toc402446721"/>
+      <w:bookmarkStart w:id="354" w:name="_Toc402542793"/>
+      <w:bookmarkStart w:id="355" w:name="_Toc402864535"/>
+      <w:bookmarkStart w:id="356" w:name="_Toc402865684"/>
+      <w:bookmarkStart w:id="357" w:name="_Toc402441668"/>
+      <w:bookmarkStart w:id="358" w:name="_Toc402446722"/>
+      <w:bookmarkStart w:id="359" w:name="_Toc402542794"/>
+      <w:bookmarkStart w:id="360" w:name="_Toc402864536"/>
+      <w:bookmarkStart w:id="361" w:name="_Toc402865685"/>
+      <w:bookmarkStart w:id="362" w:name="_Toc402441669"/>
+      <w:bookmarkStart w:id="363" w:name="_Toc402446723"/>
+      <w:bookmarkStart w:id="364" w:name="_Toc402542795"/>
+      <w:bookmarkStart w:id="365" w:name="_Toc402864537"/>
+      <w:bookmarkStart w:id="366" w:name="_Toc402865686"/>
+      <w:bookmarkStart w:id="367" w:name="_Toc402441670"/>
+      <w:bookmarkStart w:id="368" w:name="_Toc402446724"/>
+      <w:bookmarkStart w:id="369" w:name="_Toc402542796"/>
+      <w:bookmarkStart w:id="370" w:name="_Toc402864538"/>
+      <w:bookmarkStart w:id="371" w:name="_Toc402865687"/>
+      <w:bookmarkStart w:id="372" w:name="_Toc402441671"/>
+      <w:bookmarkStart w:id="373" w:name="_Toc402446725"/>
+      <w:bookmarkStart w:id="374" w:name="_Toc402542797"/>
+      <w:bookmarkStart w:id="375" w:name="_Toc402864539"/>
+      <w:bookmarkStart w:id="376" w:name="_Toc402865688"/>
+      <w:bookmarkStart w:id="377" w:name="_Toc402441672"/>
+      <w:bookmarkStart w:id="378" w:name="_Toc402446726"/>
+      <w:bookmarkStart w:id="379" w:name="_Toc402542798"/>
+      <w:bookmarkStart w:id="380" w:name="_Toc402864540"/>
+      <w:bookmarkStart w:id="381" w:name="_Toc402865689"/>
+      <w:bookmarkStart w:id="382" w:name="_Toc402441673"/>
+      <w:bookmarkStart w:id="383" w:name="_Toc402446727"/>
+      <w:bookmarkStart w:id="384" w:name="_Toc402542799"/>
+      <w:bookmarkStart w:id="385" w:name="_Toc402864541"/>
+      <w:bookmarkStart w:id="386" w:name="_Toc402865690"/>
+      <w:bookmarkStart w:id="387" w:name="_Toc402441674"/>
+      <w:bookmarkStart w:id="388" w:name="_Toc402446728"/>
+      <w:bookmarkStart w:id="389" w:name="_Toc402542800"/>
+      <w:bookmarkStart w:id="390" w:name="_Toc402864542"/>
+      <w:bookmarkStart w:id="391" w:name="_Toc402865691"/>
+      <w:bookmarkStart w:id="392" w:name="_Toc402441675"/>
+      <w:bookmarkStart w:id="393" w:name="_Toc402446729"/>
+      <w:bookmarkStart w:id="394" w:name="_Toc402542801"/>
+      <w:bookmarkStart w:id="395" w:name="_Toc402864543"/>
+      <w:bookmarkStart w:id="396" w:name="_Toc402865692"/>
+      <w:bookmarkStart w:id="397" w:name="_Toc402441676"/>
+      <w:bookmarkStart w:id="398" w:name="_Toc402446730"/>
+      <w:bookmarkStart w:id="399" w:name="_Toc402542802"/>
+      <w:bookmarkStart w:id="400" w:name="_Toc402864544"/>
+      <w:bookmarkStart w:id="401" w:name="_Toc402865693"/>
+      <w:bookmarkStart w:id="402" w:name="_Toc402441677"/>
+      <w:bookmarkStart w:id="403" w:name="_Toc402446731"/>
+      <w:bookmarkStart w:id="404" w:name="_Toc402542803"/>
+      <w:bookmarkStart w:id="405" w:name="_Toc402864545"/>
+      <w:bookmarkStart w:id="406" w:name="_Toc402865694"/>
+      <w:bookmarkStart w:id="407" w:name="_Toc402441678"/>
+      <w:bookmarkStart w:id="408" w:name="_Toc402446732"/>
+      <w:bookmarkStart w:id="409" w:name="_Toc402542804"/>
+      <w:bookmarkStart w:id="410" w:name="_Toc402864546"/>
+      <w:bookmarkStart w:id="411" w:name="_Toc402865695"/>
+      <w:bookmarkStart w:id="412" w:name="_Toc402441679"/>
+      <w:bookmarkStart w:id="413" w:name="_Toc402446733"/>
+      <w:bookmarkStart w:id="414" w:name="_Toc402542805"/>
+      <w:bookmarkStart w:id="415" w:name="_Toc402864547"/>
+      <w:bookmarkStart w:id="416" w:name="_Toc402865696"/>
+      <w:bookmarkStart w:id="417" w:name="_Toc402441680"/>
+      <w:bookmarkStart w:id="418" w:name="_Toc402446734"/>
+      <w:bookmarkStart w:id="419" w:name="_Toc402542806"/>
+      <w:bookmarkStart w:id="420" w:name="_Toc402864548"/>
+      <w:bookmarkStart w:id="421" w:name="_Toc402865697"/>
+      <w:bookmarkStart w:id="422" w:name="_Toc402441681"/>
+      <w:bookmarkStart w:id="423" w:name="_Toc402446735"/>
+      <w:bookmarkStart w:id="424" w:name="_Toc402542807"/>
+      <w:bookmarkStart w:id="425" w:name="_Toc402864549"/>
+      <w:bookmarkStart w:id="426" w:name="_Toc402865698"/>
+      <w:bookmarkStart w:id="427" w:name="_Toc402441682"/>
+      <w:bookmarkStart w:id="428" w:name="_Toc402446736"/>
+      <w:bookmarkStart w:id="429" w:name="_Toc402542808"/>
+      <w:bookmarkStart w:id="430" w:name="_Toc402864550"/>
+      <w:bookmarkStart w:id="431" w:name="_Toc402865699"/>
+      <w:bookmarkStart w:id="432" w:name="_Toc402441683"/>
+      <w:bookmarkStart w:id="433" w:name="_Toc402446737"/>
+      <w:bookmarkStart w:id="434" w:name="_Toc402542809"/>
+      <w:bookmarkStart w:id="435" w:name="_Toc402864551"/>
+      <w:bookmarkStart w:id="436" w:name="_Toc402865700"/>
+      <w:bookmarkStart w:id="437" w:name="_Toc402441684"/>
+      <w:bookmarkStart w:id="438" w:name="_Toc402446738"/>
+      <w:bookmarkStart w:id="439" w:name="_Toc402542810"/>
+      <w:bookmarkStart w:id="440" w:name="_Toc402864552"/>
+      <w:bookmarkStart w:id="441" w:name="_Toc402865701"/>
+      <w:bookmarkStart w:id="442" w:name="_Toc402441685"/>
+      <w:bookmarkStart w:id="443" w:name="_Toc402446739"/>
+      <w:bookmarkStart w:id="444" w:name="_Toc402542811"/>
+      <w:bookmarkStart w:id="445" w:name="_Toc402864553"/>
+      <w:bookmarkStart w:id="446" w:name="_Toc402865702"/>
+      <w:bookmarkStart w:id="447" w:name="_Toc402441686"/>
+      <w:bookmarkStart w:id="448" w:name="_Toc402446740"/>
+      <w:bookmarkStart w:id="449" w:name="_Toc402542812"/>
+      <w:bookmarkStart w:id="450" w:name="_Toc402864554"/>
+      <w:bookmarkStart w:id="451" w:name="_Toc402865703"/>
+      <w:bookmarkStart w:id="452" w:name="_Toc402441687"/>
+      <w:bookmarkStart w:id="453" w:name="_Toc402446741"/>
+      <w:bookmarkStart w:id="454" w:name="_Toc402542813"/>
+      <w:bookmarkStart w:id="455" w:name="_Toc402864555"/>
+      <w:bookmarkStart w:id="456" w:name="_Toc402865704"/>
+      <w:bookmarkStart w:id="457" w:name="_Toc402441688"/>
+      <w:bookmarkStart w:id="458" w:name="_Toc402446742"/>
+      <w:bookmarkStart w:id="459" w:name="_Toc402542814"/>
+      <w:bookmarkStart w:id="460" w:name="_Toc402864556"/>
+      <w:bookmarkStart w:id="461" w:name="_Toc402865705"/>
+      <w:bookmarkStart w:id="462" w:name="_Configuring_the_SUT2_1"/>
+      <w:bookmarkStart w:id="463" w:name="_Toc402441689"/>
+      <w:bookmarkStart w:id="464" w:name="_Toc402446743"/>
+      <w:bookmarkStart w:id="465" w:name="_Toc402542815"/>
+      <w:bookmarkStart w:id="466" w:name="_Toc402864557"/>
+      <w:bookmarkStart w:id="467" w:name="_Toc402865706"/>
+      <w:bookmarkStart w:id="468" w:name="_Configure_the_SUT2"/>
+      <w:bookmarkStart w:id="469" w:name="_Configure_the_SUT2_1"/>
+      <w:bookmarkStart w:id="470" w:name="_Toc402441690"/>
+      <w:bookmarkStart w:id="471" w:name="_Toc402446744"/>
+      <w:bookmarkStart w:id="472" w:name="_Toc402542816"/>
+      <w:bookmarkStart w:id="473" w:name="_Toc402864558"/>
+      <w:bookmarkStart w:id="474" w:name="_Toc402865707"/>
+      <w:bookmarkStart w:id="475" w:name="_Toc402441691"/>
+      <w:bookmarkStart w:id="476" w:name="_Toc402446745"/>
+      <w:bookmarkStart w:id="477" w:name="_Toc402542817"/>
+      <w:bookmarkStart w:id="478" w:name="_Toc402864559"/>
+      <w:bookmarkStart w:id="479" w:name="_Toc402865708"/>
+      <w:bookmarkStart w:id="480" w:name="_Configuring_test_suite"/>
+      <w:bookmarkStart w:id="481" w:name="_Configuring_the_SUT2"/>
+      <w:bookmarkStart w:id="482" w:name="_Toc402441692"/>
+      <w:bookmarkStart w:id="483" w:name="_Toc402446746"/>
+      <w:bookmarkStart w:id="484" w:name="_Toc402542818"/>
+      <w:bookmarkStart w:id="485" w:name="_Toc402864560"/>
+      <w:bookmarkStart w:id="486" w:name="_Toc402865709"/>
+      <w:bookmarkStart w:id="487" w:name="_Toc402441693"/>
+      <w:bookmarkStart w:id="488" w:name="_Toc402446747"/>
+      <w:bookmarkStart w:id="489" w:name="_Toc402542819"/>
+      <w:bookmarkStart w:id="490" w:name="_Toc402864561"/>
+      <w:bookmarkStart w:id="491" w:name="_Toc402865710"/>
+      <w:bookmarkStart w:id="492" w:name="_Toc402441694"/>
+      <w:bookmarkStart w:id="493" w:name="_Toc402446748"/>
+      <w:bookmarkStart w:id="494" w:name="_Toc402542820"/>
+      <w:bookmarkStart w:id="495" w:name="_Toc402864562"/>
+      <w:bookmarkStart w:id="496" w:name="_Toc402865711"/>
+      <w:bookmarkStart w:id="497" w:name="_Toc402441695"/>
+      <w:bookmarkStart w:id="498" w:name="_Toc402446749"/>
+      <w:bookmarkStart w:id="499" w:name="_Toc402542821"/>
+      <w:bookmarkStart w:id="500" w:name="_Toc402864563"/>
+      <w:bookmarkStart w:id="501" w:name="_Toc402865712"/>
+      <w:bookmarkStart w:id="502" w:name="_Toc402441696"/>
+      <w:bookmarkStart w:id="503" w:name="_Toc402446750"/>
+      <w:bookmarkStart w:id="504" w:name="_Toc402542822"/>
+      <w:bookmarkStart w:id="505" w:name="_Toc402864564"/>
+      <w:bookmarkStart w:id="506" w:name="_Toc402865713"/>
+      <w:bookmarkStart w:id="507" w:name="_Toc402441697"/>
+      <w:bookmarkStart w:id="508" w:name="_Toc402446751"/>
+      <w:bookmarkStart w:id="509" w:name="_Toc402542823"/>
+      <w:bookmarkStart w:id="510" w:name="_Toc402864565"/>
+      <w:bookmarkStart w:id="511" w:name="_Toc402865714"/>
+      <w:bookmarkStart w:id="512" w:name="_Toc402441698"/>
+      <w:bookmarkStart w:id="513" w:name="_Toc402446752"/>
+      <w:bookmarkStart w:id="514" w:name="_Toc402542824"/>
+      <w:bookmarkStart w:id="515" w:name="_Toc402864566"/>
+      <w:bookmarkStart w:id="516" w:name="_Toc402865715"/>
+      <w:bookmarkStart w:id="517" w:name="_Toc402441699"/>
+      <w:bookmarkStart w:id="518" w:name="_Toc402446753"/>
+      <w:bookmarkStart w:id="519" w:name="_Toc402542825"/>
+      <w:bookmarkStart w:id="520" w:name="_Toc402864567"/>
+      <w:bookmarkStart w:id="521" w:name="_Toc402865716"/>
+      <w:bookmarkStart w:id="522" w:name="_Toc402441700"/>
+      <w:bookmarkStart w:id="523" w:name="_Toc402446754"/>
+      <w:bookmarkStart w:id="524" w:name="_Toc402542826"/>
+      <w:bookmarkStart w:id="525" w:name="_Toc402864568"/>
+      <w:bookmarkStart w:id="526" w:name="_Toc402865717"/>
+      <w:bookmarkStart w:id="527" w:name="_Toc402441701"/>
+      <w:bookmarkStart w:id="528" w:name="_Toc402446755"/>
+      <w:bookmarkStart w:id="529" w:name="_Toc402542827"/>
+      <w:bookmarkStart w:id="530" w:name="_Toc402864569"/>
+      <w:bookmarkStart w:id="531" w:name="_Toc402865718"/>
+      <w:bookmarkStart w:id="532" w:name="_Configuring_the_test_1"/>
+      <w:bookmarkStart w:id="533" w:name="_Toc397328566"/>
+      <w:bookmarkStart w:id="534" w:name="_Toc404089106"/>
+      <w:bookmarkEnd w:id="278"/>
       <w:bookmarkEnd w:id="279"/>
       <w:bookmarkEnd w:id="280"/>
       <w:bookmarkEnd w:id="281"/>
@@ -10688,18 +10825,17 @@
       <w:bookmarkEnd w:id="530"/>
       <w:bookmarkEnd w:id="531"/>
       <w:bookmarkEnd w:id="532"/>
+      <w:r>
+        <w:t xml:space="preserve">Configuring </w:t>
+      </w:r>
+      <w:r>
+        <w:t xml:space="preserve">the </w:t>
+      </w:r>
+      <w:r>
+        <w:t>test suite client</w:t>
+      </w:r>
       <w:bookmarkEnd w:id="533"/>
-      <w:r>
-        <w:t xml:space="preserve">Configuring </w:t>
-      </w:r>
-      <w:r>
-        <w:t xml:space="preserve">the </w:t>
-      </w:r>
-      <w:r>
-        <w:t>test suite client</w:t>
-      </w:r>
       <w:bookmarkEnd w:id="534"/>
-      <w:bookmarkEnd w:id="535"/>
     </w:p>
     <w:p>
       <w:pPr>
@@ -10743,24 +10879,24 @@
       <w:pPr>
         <w:pStyle w:val="Heading3"/>
       </w:pPr>
-      <w:bookmarkStart w:id="536" w:name="_Test_Suite_Specific"/>
-      <w:bookmarkStart w:id="537" w:name="Text10"/>
-      <w:bookmarkStart w:id="538" w:name="ControlAdapterConfig"/>
-      <w:bookmarkStart w:id="539" w:name="_Configuring_the_test"/>
-      <w:bookmarkStart w:id="540" w:name="_Toc397328567"/>
-      <w:bookmarkStart w:id="541" w:name="_Toc404089107"/>
+      <w:bookmarkStart w:id="535" w:name="_Test_Suite_Specific"/>
+      <w:bookmarkStart w:id="536" w:name="Text10"/>
+      <w:bookmarkStart w:id="537" w:name="ControlAdapterConfig"/>
+      <w:bookmarkStart w:id="538" w:name="_Configuring_the_test"/>
+      <w:bookmarkStart w:id="539" w:name="_Toc397328567"/>
+      <w:bookmarkStart w:id="540" w:name="_Toc404089107"/>
+      <w:bookmarkEnd w:id="535"/>
       <w:bookmarkEnd w:id="536"/>
       <w:bookmarkEnd w:id="537"/>
       <w:bookmarkEnd w:id="538"/>
+      <w:r>
+        <w:t>C</w:t>
+      </w:r>
+      <w:r>
+        <w:t>ommon configuration file</w:t>
+      </w:r>
       <w:bookmarkEnd w:id="539"/>
-      <w:r>
-        <w:t>C</w:t>
-      </w:r>
-      <w:r>
-        <w:t>ommon configuration file</w:t>
-      </w:r>
       <w:bookmarkEnd w:id="540"/>
-      <w:bookmarkEnd w:id="541"/>
     </w:p>
     <w:p>
       <w:pPr>
@@ -10891,8 +11027,8 @@
       <w:pPr>
         <w:pStyle w:val="Heading3"/>
       </w:pPr>
-      <w:bookmarkStart w:id="542" w:name="_Toc397328568"/>
-      <w:bookmarkStart w:id="543" w:name="_Toc404089108"/>
+      <w:bookmarkStart w:id="541" w:name="_Toc397328568"/>
+      <w:bookmarkStart w:id="542" w:name="_Toc404089108"/>
       <w:r>
         <w:t>Test</w:t>
       </w:r>
@@ -10902,8 +11038,8 @@
       <w:r>
         <w:t>suite specific configuration files</w:t>
       </w:r>
+      <w:bookmarkEnd w:id="541"/>
       <w:bookmarkEnd w:id="542"/>
-      <w:bookmarkEnd w:id="543"/>
     </w:p>
     <w:p>
       <w:pPr>
@@ -11140,8 +11276,8 @@
       <w:pPr>
         <w:pStyle w:val="Heading4"/>
       </w:pPr>
-      <w:bookmarkStart w:id="544" w:name="_Set_the_test"/>
-      <w:bookmarkEnd w:id="544"/>
+      <w:bookmarkStart w:id="543" w:name="_Set_the_test"/>
+      <w:bookmarkEnd w:id="543"/>
       <w:r>
         <w:t>Set the test suite to interactive</w:t>
       </w:r>
@@ -11297,6 +11433,7 @@
         <w:pStyle w:val="LWPTableCaption"/>
       </w:pPr>
       <w:r>
+        <w:lastRenderedPageBreak/>
         <w:t xml:space="preserve">Interactive mode values </w:t>
       </w:r>
     </w:p>
@@ -11398,7 +11535,6 @@
               <w:pStyle w:val="LWPTableText"/>
             </w:pPr>
             <w:r>
-              <w:lastRenderedPageBreak/>
               <w:t>Adapter</w:t>
             </w:r>
           </w:p>
@@ -12117,13 +12253,14 @@
       <w:pPr>
         <w:pStyle w:val="Heading3"/>
       </w:pPr>
-      <w:bookmarkStart w:id="545" w:name="_Toc397328569"/>
-      <w:bookmarkStart w:id="546" w:name="_Toc404089109"/>
-      <w:r>
+      <w:bookmarkStart w:id="544" w:name="_Toc397328569"/>
+      <w:bookmarkStart w:id="545" w:name="_Toc404089109"/>
+      <w:r>
+        <w:lastRenderedPageBreak/>
         <w:t>SHOULD/MAY configuration files</w:t>
       </w:r>
+      <w:bookmarkEnd w:id="544"/>
       <w:bookmarkEnd w:id="545"/>
-      <w:bookmarkEnd w:id="546"/>
     </w:p>
     <w:p>
       <w:pPr>
@@ -12159,7 +12296,6 @@
         <w:pStyle w:val="LWPParagraphText"/>
       </w:pPr>
       <w:r>
-        <w:lastRenderedPageBreak/>
         <w:t>If the SUT is a non-Microsoft implementation of Exchange Server, configure the properties in the configuration file for the Exchange Server which is the closest match to the SUT implementation.</w:t>
       </w:r>
     </w:p>
@@ -12402,54 +12538,169 @@
           </w:p>
         </w:tc>
       </w:tr>
+      <w:tr>
+        <w:tc>
+          <w:tcPr>
+            <w:cnfStyle w:val="001000000000" w:firstRow="0" w:lastRow="0" w:firstColumn="1" w:lastColumn="0" w:oddVBand="0" w:evenVBand="0" w:oddHBand="0" w:evenHBand="0" w:firstRowFirstColumn="0" w:firstRowLastColumn="0" w:lastRowFirstColumn="0" w:lastRowLastColumn="0"/>
+            <w:tcW w:w="4518" w:type="dxa"/>
+            <w:tcBorders>
+              <w:top w:val="nil"/>
+              <w:bottom w:val="nil"/>
+            </w:tcBorders>
+          </w:tcPr>
+          <w:p>
+            <w:pPr>
+              <w:pStyle w:val="LWPTableText"/>
+            </w:pPr>
+            <w:r>
+              <w:t>MS-XXXX_ExchangeServer201</w:t>
+            </w:r>
+            <w:r>
+              <w:t>6</w:t>
+            </w:r>
+            <w:r>
+              <w:t>_SHOULDMAY.deployment.ptfconfig</w:t>
+            </w:r>
+          </w:p>
+        </w:tc>
+        <w:tc>
+          <w:tcPr>
+            <w:tcW w:w="5058" w:type="dxa"/>
+            <w:tcBorders>
+              <w:top w:val="nil"/>
+              <w:bottom w:val="nil"/>
+            </w:tcBorders>
+          </w:tcPr>
+          <w:p>
+            <w:pPr>
+              <w:pStyle w:val="LWPTableText"/>
+              <w:cnfStyle w:val="000000000000" w:firstRow="0" w:lastRow="0" w:firstColumn="0" w:lastColumn="0" w:oddVBand="0" w:evenVBand="0" w:oddHBand="0" w:evenHBand="0" w:firstRowFirstColumn="0" w:firstRowLastColumn="0" w:lastRowFirstColumn="0" w:lastRowLastColumn="0"/>
+            </w:pPr>
+            <w:r>
+              <w:t xml:space="preserve">Provides the configuration properties for SHOULD and MAY requirements supported by Microsoft </w:t>
+            </w:r>
+            <w:r>
+              <w:t xml:space="preserve">Exchange Server </w:t>
+            </w:r>
+            <w:r>
+              <w:t>201</w:t>
+            </w:r>
+            <w:r>
+              <w:t>6</w:t>
+            </w:r>
+            <w:r>
+              <w:t>.</w:t>
+            </w:r>
+          </w:p>
+        </w:tc>
+      </w:tr>
+      <w:tr>
+        <w:trPr>
+          <w:cnfStyle w:val="000000100000" w:firstRow="0" w:lastRow="0" w:firstColumn="0" w:lastColumn="0" w:oddVBand="0" w:evenVBand="0" w:oddHBand="1" w:evenHBand="0" w:firstRowFirstColumn="0" w:firstRowLastColumn="0" w:lastRowFirstColumn="0" w:lastRowLastColumn="0"/>
+        </w:trPr>
+        <w:tc>
+          <w:tcPr>
+            <w:cnfStyle w:val="001000000000" w:firstRow="0" w:lastRow="0" w:firstColumn="1" w:lastColumn="0" w:oddVBand="0" w:evenVBand="0" w:oddHBand="0" w:evenHBand="0" w:firstRowFirstColumn="0" w:firstRowLastColumn="0" w:lastRowFirstColumn="0" w:lastRowLastColumn="0"/>
+            <w:tcW w:w="4518" w:type="dxa"/>
+            <w:tcBorders>
+              <w:top w:val="nil"/>
+              <w:bottom w:val="nil"/>
+            </w:tcBorders>
+          </w:tcPr>
+          <w:p>
+            <w:pPr>
+              <w:pStyle w:val="LWPTableText"/>
+            </w:pPr>
+            <w:r>
+              <w:t>MS-XXXX_ExchangeServer201</w:t>
+            </w:r>
+            <w:r>
+              <w:t>9</w:t>
+            </w:r>
+            <w:r>
+              <w:t>_SHOULDMAY.deployment.ptfconfig</w:t>
+            </w:r>
+          </w:p>
+        </w:tc>
+        <w:tc>
+          <w:tcPr>
+            <w:tcW w:w="5058" w:type="dxa"/>
+            <w:tcBorders>
+              <w:top w:val="nil"/>
+              <w:bottom w:val="nil"/>
+            </w:tcBorders>
+          </w:tcPr>
+          <w:p>
+            <w:pPr>
+              <w:pStyle w:val="LWPTableText"/>
+              <w:cnfStyle w:val="000000100000" w:firstRow="0" w:lastRow="0" w:firstColumn="0" w:lastColumn="0" w:oddVBand="0" w:evenVBand="0" w:oddHBand="1" w:evenHBand="0" w:firstRowFirstColumn="0" w:firstRowLastColumn="0" w:lastRowFirstColumn="0" w:lastRowLastColumn="0"/>
+            </w:pPr>
+            <w:r>
+              <w:t xml:space="preserve">Provides the configuration properties for SHOULD and MAY requirements supported by Microsoft </w:t>
+            </w:r>
+            <w:r>
+              <w:t xml:space="preserve">Exchange Server </w:t>
+            </w:r>
+            <w:r>
+              <w:t>201</w:t>
+            </w:r>
+            <w:r>
+              <w:t>9</w:t>
+            </w:r>
+            <w:r>
+              <w:t>.</w:t>
+            </w:r>
+          </w:p>
+        </w:tc>
+      </w:tr>
     </w:tbl>
     <w:p>
       <w:pPr>
         <w:pStyle w:val="Heading3"/>
       </w:pPr>
-      <w:bookmarkStart w:id="547" w:name="_Configuring_the_test_2"/>
-      <w:bookmarkStart w:id="548" w:name="_Toc397328570"/>
-      <w:bookmarkStart w:id="549" w:name="_Toc404089110"/>
+      <w:bookmarkStart w:id="546" w:name="_Configuring_the_test_2"/>
+      <w:bookmarkStart w:id="547" w:name="_Toc397328570"/>
+      <w:bookmarkStart w:id="548" w:name="_Toc404089110"/>
+      <w:bookmarkEnd w:id="546"/>
+      <w:r>
+        <w:t>Configuring the t</w:t>
+      </w:r>
+      <w:r>
+        <w:t xml:space="preserve">est </w:t>
+      </w:r>
+      <w:r>
+        <w:t>s</w:t>
+      </w:r>
+      <w:r>
+        <w:t xml:space="preserve">uite </w:t>
+      </w:r>
+      <w:r>
+        <w:t>c</w:t>
+      </w:r>
+      <w:r>
+        <w:t xml:space="preserve">lient </w:t>
+      </w:r>
+      <w:r>
+        <w:t>using</w:t>
+      </w:r>
+      <w:r>
+        <w:t xml:space="preserve"> </w:t>
+      </w:r>
+      <w:r>
+        <w:t>setup configuration script</w:t>
+      </w:r>
       <w:bookmarkEnd w:id="547"/>
-      <w:r>
-        <w:t>Configuring the t</w:t>
-      </w:r>
-      <w:r>
-        <w:t xml:space="preserve">est </w:t>
-      </w:r>
-      <w:r>
-        <w:t>s</w:t>
-      </w:r>
-      <w:r>
-        <w:t xml:space="preserve">uite </w:t>
-      </w:r>
-      <w:r>
-        <w:t>c</w:t>
-      </w:r>
-      <w:r>
-        <w:t xml:space="preserve">lient </w:t>
-      </w:r>
-      <w:r>
-        <w:t>using</w:t>
-      </w:r>
-      <w:r>
-        <w:t xml:space="preserve"> </w:t>
-      </w:r>
-      <w:r>
-        <w:t>setup configuration script</w:t>
-      </w:r>
       <w:bookmarkEnd w:id="548"/>
-      <w:bookmarkEnd w:id="549"/>
     </w:p>
     <w:p>
       <w:pPr>
         <w:pStyle w:val="LWPAlertText"/>
         <w:ind w:left="0"/>
       </w:pPr>
-      <w:bookmarkStart w:id="550" w:name="_Configure_the_test"/>
-      <w:bookmarkStart w:id="551" w:name="_Configure_the_test_1"/>
+      <w:bookmarkStart w:id="549" w:name="_Configure_the_test"/>
+      <w:bookmarkStart w:id="550" w:name="_Configure_the_test_1"/>
+      <w:bookmarkEnd w:id="549"/>
       <w:bookmarkEnd w:id="550"/>
-      <w:bookmarkEnd w:id="551"/>
       <w:r>
         <w:rPr>
           <w:b/>
@@ -12547,16 +12798,18 @@
       <w:pPr>
         <w:pStyle w:val="Heading3"/>
       </w:pPr>
-      <w:bookmarkStart w:id="552" w:name="Configuringthetestsuiteclientmanual"/>
-      <w:bookmarkStart w:id="553" w:name="_Toc397328571"/>
-      <w:bookmarkStart w:id="554" w:name="_Toc404089111"/>
-      <w:bookmarkStart w:id="555" w:name="_Toc335752278"/>
+      <w:bookmarkStart w:id="551" w:name="Configuringthetestsuiteclientmanual"/>
+      <w:bookmarkStart w:id="552" w:name="_Toc397328571"/>
+      <w:bookmarkStart w:id="553" w:name="_Toc404089111"/>
+      <w:bookmarkStart w:id="554" w:name="_Toc335752278"/>
       <w:r>
         <w:t>Configuring the test suite client manually</w:t>
       </w:r>
+      <w:bookmarkStart w:id="555" w:name="_GoBack"/>
+      <w:bookmarkEnd w:id="551"/>
       <w:bookmarkEnd w:id="552"/>
       <w:bookmarkEnd w:id="553"/>
-      <w:bookmarkEnd w:id="554"/>
+      <w:bookmarkEnd w:id="555"/>
     </w:p>
     <w:p>
       <w:pPr>
@@ -12670,7 +12923,7 @@
       <w:bookmarkStart w:id="580" w:name="_Toc402865729"/>
       <w:bookmarkStart w:id="581" w:name="_Toc397328572"/>
       <w:bookmarkStart w:id="582" w:name="_Toc404089112"/>
-      <w:bookmarkEnd w:id="555"/>
+      <w:bookmarkEnd w:id="554"/>
       <w:bookmarkEnd w:id="556"/>
       <w:bookmarkEnd w:id="557"/>
       <w:bookmarkEnd w:id="558"/>
@@ -15065,7 +15318,7 @@
               <w:r>
                 <w:rPr>
                   <w:rStyle w:val="Hyperlink"/>
-                  <w:rFonts w:eastAsia="SimSun"/>
+                  <w:rFonts w:eastAsia="宋体"/>
                 </w:rPr>
                 <w:t>dochelp@microsoft.com</w:t>
               </w:r>
@@ -15099,7 +15352,7 @@
               <w:r>
                 <w:rPr>
                   <w:rStyle w:val="Hyperlink"/>
-                  <w:rFonts w:eastAsia="SimSun"/>
+                  <w:rFonts w:eastAsia="宋体"/>
                 </w:rPr>
                 <w:t>Open Specifications Forums</w:t>
               </w:r>
@@ -15142,7 +15395,7 @@
               <w:r>
                 <w:rPr>
                   <w:rStyle w:val="Hyperlink"/>
-                  <w:rFonts w:eastAsia="SimSun"/>
+                  <w:rFonts w:eastAsia="宋体"/>
                 </w:rPr>
                 <w:t>Open Specifications Developer Center</w:t>
               </w:r>
@@ -15185,7 +15438,7 @@
               <w:r>
                 <w:rPr>
                   <w:rStyle w:val="Hyperlink"/>
-                  <w:rFonts w:eastAsia="SimSun"/>
+                  <w:rFonts w:eastAsia="宋体"/>
                 </w:rPr>
                 <w:t>Open Specifications</w:t>
               </w:r>
@@ -15228,7 +15481,7 @@
               <w:r>
                 <w:rPr>
                   <w:rStyle w:val="Hyperlink"/>
-                  <w:rFonts w:eastAsia="SimSun"/>
+                  <w:rFonts w:eastAsia="宋体"/>
                 </w:rPr>
                 <w:t>Exchange Products and Technologies Protocols</w:t>
               </w:r>
@@ -15271,7 +15524,7 @@
               <w:r>
                 <w:rPr>
                   <w:rStyle w:val="Hyperlink"/>
-                  <w:rFonts w:eastAsia="SimSun"/>
+                  <w:rFonts w:eastAsia="宋体"/>
                 </w:rPr>
                 <w:t>RFC2119</w:t>
               </w:r>
@@ -15302,30 +15555,16 @@
               <w:pStyle w:val="LWPTableText"/>
               <w:rPr>
                 <w:rStyle w:val="Hyperlink"/>
-                <w:rFonts w:eastAsia="SimSun"/>
+                <w:rFonts w:eastAsia="宋体"/>
               </w:rPr>
             </w:pPr>
             <w:hyperlink r:id="rId28" w:history="1">
               <w:r>
                 <w:rPr>
                   <w:rStyle w:val="Hyperlink"/>
-                  <w:rFonts w:eastAsia="SimSun"/>
+                  <w:rFonts w:eastAsia="宋体"/>
                 </w:rPr>
-                <w:t>Exchange Server 2013 d</w:t>
-              </w:r>
-              <w:r>
-                <w:rPr>
-                  <w:rStyle w:val="Hyperlink"/>
-                  <w:rFonts w:eastAsia="SimSun"/>
-                </w:rPr>
-                <w:t>e</w:t>
-              </w:r>
-              <w:r>
-                <w:rPr>
-                  <w:rStyle w:val="Hyperlink"/>
-                  <w:rFonts w:eastAsia="SimSun"/>
-                </w:rPr>
-                <w:t>ployment</w:t>
+                <w:t>Exchange Server 2013 deployment</w:t>
               </w:r>
             </w:hyperlink>
           </w:p>
@@ -15340,14 +15579,14 @@
             </w:pPr>
             <w:r>
               <w:rPr>
-                <w:rFonts w:eastAsia="SimSun"/>
+                <w:rFonts w:eastAsia="宋体"/>
                 <w:lang w:eastAsia="zh-CN"/>
               </w:rPr>
               <w:t>Exchange Server 2013 planning and deployment</w:t>
             </w:r>
             <w:r>
               <w:rPr>
-                <w:rFonts w:eastAsia="SimSun"/>
+                <w:rFonts w:eastAsia="宋体"/>
                 <w:lang w:eastAsia="zh-CN"/>
               </w:rPr>
               <w:t xml:space="preserve"> on TechNet</w:t>
@@ -15365,14 +15604,14 @@
               <w:pStyle w:val="LWPTableText"/>
               <w:rPr>
                 <w:rStyle w:val="Hyperlink"/>
-                <w:rFonts w:eastAsia="SimSun"/>
+                <w:rFonts w:eastAsia="宋体"/>
               </w:rPr>
             </w:pPr>
             <w:hyperlink r:id="rId29" w:history="1">
               <w:r>
                 <w:rPr>
                   <w:rStyle w:val="Hyperlink"/>
-                  <w:rFonts w:eastAsia="SimSun"/>
+                  <w:rFonts w:eastAsia="宋体"/>
                 </w:rPr>
                 <w:t>Exchange Server 2010 deployment</w:t>
               </w:r>
@@ -15389,28 +15628,28 @@
             </w:pPr>
             <w:r>
               <w:rPr>
-                <w:rFonts w:eastAsia="SimSun" w:hint="eastAsia"/>
+                <w:rFonts w:eastAsia="宋体" w:hint="eastAsia"/>
                 <w:lang w:eastAsia="zh-CN"/>
               </w:rPr>
               <w:t xml:space="preserve">Exchange Server 2010 </w:t>
             </w:r>
             <w:r>
               <w:rPr>
-                <w:rFonts w:eastAsia="SimSun"/>
+                <w:rFonts w:eastAsia="宋体"/>
                 <w:lang w:eastAsia="zh-CN"/>
               </w:rPr>
               <w:t xml:space="preserve">planning and </w:t>
             </w:r>
             <w:r>
               <w:rPr>
-                <w:rFonts w:eastAsia="SimSun" w:hint="eastAsia"/>
+                <w:rFonts w:eastAsia="宋体" w:hint="eastAsia"/>
                 <w:lang w:eastAsia="zh-CN"/>
               </w:rPr>
               <w:t>deployment</w:t>
             </w:r>
             <w:r>
               <w:rPr>
-                <w:rFonts w:eastAsia="SimSun"/>
+                <w:rFonts w:eastAsia="宋体"/>
                 <w:lang w:eastAsia="zh-CN"/>
               </w:rPr>
               <w:t xml:space="preserve"> on TechNet</w:t>
@@ -15428,14 +15667,14 @@
               <w:pStyle w:val="LWPTableText"/>
               <w:rPr>
                 <w:rStyle w:val="Hyperlink"/>
-                <w:rFonts w:eastAsia="SimSun"/>
+                <w:rFonts w:eastAsia="宋体"/>
               </w:rPr>
             </w:pPr>
             <w:hyperlink r:id="rId30" w:history="1">
               <w:r>
                 <w:rPr>
                   <w:rStyle w:val="Hyperlink"/>
-                  <w:rFonts w:eastAsia="SimSun"/>
+                  <w:rFonts w:eastAsia="宋体"/>
                 </w:rPr>
                 <w:t>Exchange Server 2007 deployment</w:t>
               </w:r>
@@ -15452,14 +15691,14 @@
             </w:pPr>
             <w:r>
               <w:rPr>
-                <w:rFonts w:eastAsia="SimSun" w:hint="eastAsia"/>
+                <w:rFonts w:eastAsia="宋体" w:hint="eastAsia"/>
                 <w:lang w:eastAsia="zh-CN"/>
               </w:rPr>
               <w:t>Exchange Server 2007 deployment</w:t>
             </w:r>
             <w:r>
               <w:rPr>
-                <w:rFonts w:eastAsia="SimSun"/>
+                <w:rFonts w:eastAsia="宋体"/>
                 <w:lang w:eastAsia="zh-CN"/>
               </w:rPr>
               <w:t xml:space="preserve"> on TechNet</w:t>
@@ -15494,23 +15733,16 @@
             <w:pPr>
               <w:pStyle w:val="LWPTableText"/>
               <w:rPr>
-                <w:rFonts w:eastAsia="SimSun" w:hint="eastAsia"/>
+                <w:rFonts w:eastAsia="宋体"/>
                 <w:lang w:eastAsia="zh-CN"/>
               </w:rPr>
             </w:pPr>
             <w:r>
               <w:rPr>
-                <w:rFonts w:eastAsia="SimSun"/>
+                <w:rFonts w:eastAsia="宋体"/>
                 <w:lang w:eastAsia="zh-CN"/>
               </w:rPr>
-              <w:t>Exchange Server 2016</w:t>
-            </w:r>
-            <w:r>
-              <w:rPr>
-                <w:rFonts w:eastAsia="SimSun"/>
-                <w:lang w:eastAsia="zh-CN"/>
-              </w:rPr>
-              <w:t xml:space="preserve"> planning and deployment on TechNet</w:t>
+              <w:t>Exchange Server 2016 planning and deployment on TechNet</w:t>
             </w:r>
           </w:p>
         </w:tc>
@@ -15518,7 +15750,12 @@
     </w:tbl>
     <w:p/>
     <w:sectPr>
-      <w:footerReference w:type="default" r:id="rId32"/>
+      <w:headerReference w:type="even" r:id="rId32"/>
+      <w:headerReference w:type="default" r:id="rId33"/>
+      <w:footerReference w:type="even" r:id="rId34"/>
+      <w:footerReference w:type="default" r:id="rId35"/>
+      <w:headerReference w:type="first" r:id="rId36"/>
+      <w:footerReference w:type="first" r:id="rId37"/>
       <w:pgSz w:w="12240" w:h="15840"/>
       <w:pgMar w:top="1440" w:right="1440" w:bottom="1440" w:left="1440" w:header="720" w:footer="720" w:gutter="0"/>
       <w:cols w:space="720"/>
@@ -15529,7 +15766,7 @@
 </file>
 
 <file path=word/endnotes.xml><?xml version="1.0" encoding="utf-8"?>
-<w:endnotes xmlns:wpc="http://schemas.microsoft.com/office/word/2010/wordprocessingCanvas" xmlns:cx="http://schemas.microsoft.com/office/drawing/2014/chartex" xmlns:cx1="http://schemas.microsoft.com/office/drawing/2015/9/8/chartex" xmlns:mc="http://schemas.openxmlformats.org/markup-compatibility/2006" xmlns:o="urn:schemas-microsoft-com:office:office" xmlns:r="http://schemas.openxmlformats.org/officeDocument/2006/relationships" xmlns:m="http://schemas.openxmlformats.org/officeDocument/2006/math" xmlns:v="urn:schemas-microsoft-com:vml" xmlns:wp14="http://schemas.microsoft.com/office/word/2010/wordprocessingDrawing" xmlns:wp="http://schemas.openxmlformats.org/drawingml/2006/wordprocessingDrawing" xmlns:w10="urn:schemas-microsoft-com:office:word" xmlns:w="http://schemas.openxmlformats.org/wordprocessingml/2006/main" xmlns:w14="http://schemas.microsoft.com/office/word/2010/wordml" xmlns:w15="http://schemas.microsoft.com/office/word/2012/wordml" xmlns:w16se="http://schemas.microsoft.com/office/word/2015/wordml/symex" xmlns:wpg="http://schemas.microsoft.com/office/word/2010/wordprocessingGroup" xmlns:wpi="http://schemas.microsoft.com/office/word/2010/wordprocessingInk" xmlns:wne="http://schemas.microsoft.com/office/word/2006/wordml" xmlns:wps="http://schemas.microsoft.com/office/word/2010/wordprocessingShape" mc:Ignorable="w14 w15 w16se wp14">
+<w:endnotes xmlns:wpc="http://schemas.microsoft.com/office/word/2010/wordprocessingCanvas" xmlns:cx="http://schemas.microsoft.com/office/drawing/2014/chartex" xmlns:cx1="http://schemas.microsoft.com/office/drawing/2015/9/8/chartex" xmlns:cx2="http://schemas.microsoft.com/office/drawing/2015/10/21/chartex" xmlns:cx3="http://schemas.microsoft.com/office/drawing/2016/5/9/chartex" xmlns:cx4="http://schemas.microsoft.com/office/drawing/2016/5/10/chartex" xmlns:cx5="http://schemas.microsoft.com/office/drawing/2016/5/11/chartex" xmlns:cx6="http://schemas.microsoft.com/office/drawing/2016/5/12/chartex" xmlns:cx7="http://schemas.microsoft.com/office/drawing/2016/5/13/chartex" xmlns:cx8="http://schemas.microsoft.com/office/drawing/2016/5/14/chartex" xmlns:mc="http://schemas.openxmlformats.org/markup-compatibility/2006" xmlns:aink="http://schemas.microsoft.com/office/drawing/2016/ink" xmlns:am3d="http://schemas.microsoft.com/office/drawing/2017/model3d" xmlns:o="urn:schemas-microsoft-com:office:office" xmlns:r="http://schemas.openxmlformats.org/officeDocument/2006/relationships" xmlns:m="http://schemas.openxmlformats.org/officeDocument/2006/math" xmlns:v="urn:schemas-microsoft-com:vml" xmlns:wp14="http://schemas.microsoft.com/office/word/2010/wordprocessingDrawing" xmlns:wp="http://schemas.openxmlformats.org/drawingml/2006/wordprocessingDrawing" xmlns:w10="urn:schemas-microsoft-com:office:word" xmlns:w="http://schemas.openxmlformats.org/wordprocessingml/2006/main" xmlns:w14="http://schemas.microsoft.com/office/word/2010/wordml" xmlns:w15="http://schemas.microsoft.com/office/word/2012/wordml" xmlns:w16cex="http://schemas.microsoft.com/office/word/2018/wordml/cex" xmlns:w16cid="http://schemas.microsoft.com/office/word/2016/wordml/cid" xmlns:w16="http://schemas.microsoft.com/office/word/2018/wordml" xmlns:w16se="http://schemas.microsoft.com/office/word/2015/wordml/symex" xmlns:wpg="http://schemas.microsoft.com/office/word/2010/wordprocessingGroup" xmlns:wpi="http://schemas.microsoft.com/office/word/2010/wordprocessingInk" xmlns:wne="http://schemas.microsoft.com/office/word/2006/wordml" xmlns:wps="http://schemas.microsoft.com/office/word/2010/wordprocessingShape" mc:Ignorable="w14 w15 w16se w16cid w16 w16cex wp14">
   <w:endnote w:type="separator" w:id="-1">
     <w:p>
       <w:pPr>
@@ -15561,7 +15798,17 @@
 </file>
 
 <file path=word/footer1.xml><?xml version="1.0" encoding="utf-8"?>
-<w:ftr xmlns:wpc="http://schemas.microsoft.com/office/word/2010/wordprocessingCanvas" xmlns:cx="http://schemas.microsoft.com/office/drawing/2014/chartex" xmlns:cx1="http://schemas.microsoft.com/office/drawing/2015/9/8/chartex" xmlns:mc="http://schemas.openxmlformats.org/markup-compatibility/2006" xmlns:o="urn:schemas-microsoft-com:office:office" xmlns:r="http://schemas.openxmlformats.org/officeDocument/2006/relationships" xmlns:m="http://schemas.openxmlformats.org/officeDocument/2006/math" xmlns:v="urn:schemas-microsoft-com:vml" xmlns:wp14="http://schemas.microsoft.com/office/word/2010/wordprocessingDrawing" xmlns:wp="http://schemas.openxmlformats.org/drawingml/2006/wordprocessingDrawing" xmlns:w10="urn:schemas-microsoft-com:office:word" xmlns:w="http://schemas.openxmlformats.org/wordprocessingml/2006/main" xmlns:w14="http://schemas.microsoft.com/office/word/2010/wordml" xmlns:w15="http://schemas.microsoft.com/office/word/2012/wordml" xmlns:w16se="http://schemas.microsoft.com/office/word/2015/wordml/symex" xmlns:wpg="http://schemas.microsoft.com/office/word/2010/wordprocessingGroup" xmlns:wpi="http://schemas.microsoft.com/office/word/2010/wordprocessingInk" xmlns:wne="http://schemas.microsoft.com/office/word/2006/wordml" xmlns:wps="http://schemas.microsoft.com/office/word/2010/wordprocessingShape" mc:Ignorable="w14 w15 w16se wp14">
+<w:ftr xmlns:wpc="http://schemas.microsoft.com/office/word/2010/wordprocessingCanvas" xmlns:cx="http://schemas.microsoft.com/office/drawing/2014/chartex" xmlns:cx1="http://schemas.microsoft.com/office/drawing/2015/9/8/chartex" xmlns:cx2="http://schemas.microsoft.com/office/drawing/2015/10/21/chartex" xmlns:cx3="http://schemas.microsoft.com/office/drawing/2016/5/9/chartex" xmlns:cx4="http://schemas.microsoft.com/office/drawing/2016/5/10/chartex" xmlns:cx5="http://schemas.microsoft.com/office/drawing/2016/5/11/chartex" xmlns:cx6="http://schemas.microsoft.com/office/drawing/2016/5/12/chartex" xmlns:cx7="http://schemas.microsoft.com/office/drawing/2016/5/13/chartex" xmlns:cx8="http://schemas.microsoft.com/office/drawing/2016/5/14/chartex" xmlns:mc="http://schemas.openxmlformats.org/markup-compatibility/2006" xmlns:aink="http://schemas.microsoft.com/office/drawing/2016/ink" xmlns:am3d="http://schemas.microsoft.com/office/drawing/2017/model3d" xmlns:o="urn:schemas-microsoft-com:office:office" xmlns:r="http://schemas.openxmlformats.org/officeDocument/2006/relationships" xmlns:m="http://schemas.openxmlformats.org/officeDocument/2006/math" xmlns:v="urn:schemas-microsoft-com:vml" xmlns:wp14="http://schemas.microsoft.com/office/word/2010/wordprocessingDrawing" xmlns:wp="http://schemas.openxmlformats.org/drawingml/2006/wordprocessingDrawing" xmlns:w10="urn:schemas-microsoft-com:office:word" xmlns:w="http://schemas.openxmlformats.org/wordprocessingml/2006/main" xmlns:w14="http://schemas.microsoft.com/office/word/2010/wordml" xmlns:w15="http://schemas.microsoft.com/office/word/2012/wordml" xmlns:w16cex="http://schemas.microsoft.com/office/word/2018/wordml/cex" xmlns:w16cid="http://schemas.microsoft.com/office/word/2016/wordml/cid" xmlns:w16="http://schemas.microsoft.com/office/word/2018/wordml" xmlns:w16se="http://schemas.microsoft.com/office/word/2015/wordml/symex" xmlns:wpg="http://schemas.microsoft.com/office/word/2010/wordprocessingGroup" xmlns:wpi="http://schemas.microsoft.com/office/word/2010/wordprocessingInk" xmlns:wne="http://schemas.microsoft.com/office/word/2006/wordml" xmlns:wps="http://schemas.microsoft.com/office/word/2010/wordprocessingShape" mc:Ignorable="w14 w15 w16se w16cid w16 w16cex wp14">
+  <w:p>
+    <w:pPr>
+      <w:pStyle w:val="Footer"/>
+    </w:pPr>
+  </w:p>
+</w:ftr>
+</file>
+
+<file path=word/footer2.xml><?xml version="1.0" encoding="utf-8"?>
+<w:ftr xmlns:wpc="http://schemas.microsoft.com/office/word/2010/wordprocessingCanvas" xmlns:cx="http://schemas.microsoft.com/office/drawing/2014/chartex" xmlns:cx1="http://schemas.microsoft.com/office/drawing/2015/9/8/chartex" xmlns:cx2="http://schemas.microsoft.com/office/drawing/2015/10/21/chartex" xmlns:cx3="http://schemas.microsoft.com/office/drawing/2016/5/9/chartex" xmlns:cx4="http://schemas.microsoft.com/office/drawing/2016/5/10/chartex" xmlns:cx5="http://schemas.microsoft.com/office/drawing/2016/5/11/chartex" xmlns:cx6="http://schemas.microsoft.com/office/drawing/2016/5/12/chartex" xmlns:cx7="http://schemas.microsoft.com/office/drawing/2016/5/13/chartex" xmlns:cx8="http://schemas.microsoft.com/office/drawing/2016/5/14/chartex" xmlns:mc="http://schemas.openxmlformats.org/markup-compatibility/2006" xmlns:aink="http://schemas.microsoft.com/office/drawing/2016/ink" xmlns:am3d="http://schemas.microsoft.com/office/drawing/2017/model3d" xmlns:o="urn:schemas-microsoft-com:office:office" xmlns:r="http://schemas.openxmlformats.org/officeDocument/2006/relationships" xmlns:m="http://schemas.openxmlformats.org/officeDocument/2006/math" xmlns:v="urn:schemas-microsoft-com:vml" xmlns:wp14="http://schemas.microsoft.com/office/word/2010/wordprocessingDrawing" xmlns:wp="http://schemas.openxmlformats.org/drawingml/2006/wordprocessingDrawing" xmlns:w10="urn:schemas-microsoft-com:office:word" xmlns:w="http://schemas.openxmlformats.org/wordprocessingml/2006/main" xmlns:w14="http://schemas.microsoft.com/office/word/2010/wordml" xmlns:w15="http://schemas.microsoft.com/office/word/2012/wordml" xmlns:w16cex="http://schemas.microsoft.com/office/word/2018/wordml/cex" xmlns:w16cid="http://schemas.microsoft.com/office/word/2016/wordml/cid" xmlns:w16="http://schemas.microsoft.com/office/word/2018/wordml" xmlns:w16se="http://schemas.microsoft.com/office/word/2015/wordml/symex" xmlns:wpg="http://schemas.microsoft.com/office/word/2010/wordprocessingGroup" xmlns:wpi="http://schemas.microsoft.com/office/word/2010/wordprocessingInk" xmlns:wne="http://schemas.microsoft.com/office/word/2006/wordml" xmlns:wps="http://schemas.microsoft.com/office/word/2010/wordprocessingShape" mc:Ignorable="w14 w15 w16se w16cid w16 w16cex wp14">
   <w:p>
     <w:pPr>
       <w:pStyle w:val="Footer"/>
@@ -15592,8 +15839,18 @@
 </w:ftr>
 </file>
 
+<file path=word/footer3.xml><?xml version="1.0" encoding="utf-8"?>
+<w:ftr xmlns:wpc="http://schemas.microsoft.com/office/word/2010/wordprocessingCanvas" xmlns:cx="http://schemas.microsoft.com/office/drawing/2014/chartex" xmlns:cx1="http://schemas.microsoft.com/office/drawing/2015/9/8/chartex" xmlns:cx2="http://schemas.microsoft.com/office/drawing/2015/10/21/chartex" xmlns:cx3="http://schemas.microsoft.com/office/drawing/2016/5/9/chartex" xmlns:cx4="http://schemas.microsoft.com/office/drawing/2016/5/10/chartex" xmlns:cx5="http://schemas.microsoft.com/office/drawing/2016/5/11/chartex" xmlns:cx6="http://schemas.microsoft.com/office/drawing/2016/5/12/chartex" xmlns:cx7="http://schemas.microsoft.com/office/drawing/2016/5/13/chartex" xmlns:cx8="http://schemas.microsoft.com/office/drawing/2016/5/14/chartex" xmlns:mc="http://schemas.openxmlformats.org/markup-compatibility/2006" xmlns:aink="http://schemas.microsoft.com/office/drawing/2016/ink" xmlns:am3d="http://schemas.microsoft.com/office/drawing/2017/model3d" xmlns:o="urn:schemas-microsoft-com:office:office" xmlns:r="http://schemas.openxmlformats.org/officeDocument/2006/relationships" xmlns:m="http://schemas.openxmlformats.org/officeDocument/2006/math" xmlns:v="urn:schemas-microsoft-com:vml" xmlns:wp14="http://schemas.microsoft.com/office/word/2010/wordprocessingDrawing" xmlns:wp="http://schemas.openxmlformats.org/drawingml/2006/wordprocessingDrawing" xmlns:w10="urn:schemas-microsoft-com:office:word" xmlns:w="http://schemas.openxmlformats.org/wordprocessingml/2006/main" xmlns:w14="http://schemas.microsoft.com/office/word/2010/wordml" xmlns:w15="http://schemas.microsoft.com/office/word/2012/wordml" xmlns:w16cex="http://schemas.microsoft.com/office/word/2018/wordml/cex" xmlns:w16cid="http://schemas.microsoft.com/office/word/2016/wordml/cid" xmlns:w16="http://schemas.microsoft.com/office/word/2018/wordml" xmlns:w16se="http://schemas.microsoft.com/office/word/2015/wordml/symex" xmlns:wpg="http://schemas.microsoft.com/office/word/2010/wordprocessingGroup" xmlns:wpi="http://schemas.microsoft.com/office/word/2010/wordprocessingInk" xmlns:wne="http://schemas.microsoft.com/office/word/2006/wordml" xmlns:wps="http://schemas.microsoft.com/office/word/2010/wordprocessingShape" mc:Ignorable="w14 w15 w16se w16cid w16 w16cex wp14">
+  <w:p>
+    <w:pPr>
+      <w:pStyle w:val="Footer"/>
+    </w:pPr>
+  </w:p>
+</w:ftr>
+</file>
+
 <file path=word/footnotes.xml><?xml version="1.0" encoding="utf-8"?>
-<w:footnotes xmlns:wpc="http://schemas.microsoft.com/office/word/2010/wordprocessingCanvas" xmlns:cx="http://schemas.microsoft.com/office/drawing/2014/chartex" xmlns:cx1="http://schemas.microsoft.com/office/drawing/2015/9/8/chartex" xmlns:mc="http://schemas.openxmlformats.org/markup-compatibility/2006" xmlns:o="urn:schemas-microsoft-com:office:office" xmlns:r="http://schemas.openxmlformats.org/officeDocument/2006/relationships" xmlns:m="http://schemas.openxmlformats.org/officeDocument/2006/math" xmlns:v="urn:schemas-microsoft-com:vml" xmlns:wp14="http://schemas.microsoft.com/office/word/2010/wordprocessingDrawing" xmlns:wp="http://schemas.openxmlformats.org/drawingml/2006/wordprocessingDrawing" xmlns:w10="urn:schemas-microsoft-com:office:word" xmlns:w="http://schemas.openxmlformats.org/wordprocessingml/2006/main" xmlns:w14="http://schemas.microsoft.com/office/word/2010/wordml" xmlns:w15="http://schemas.microsoft.com/office/word/2012/wordml" xmlns:w16se="http://schemas.microsoft.com/office/word/2015/wordml/symex" xmlns:wpg="http://schemas.microsoft.com/office/word/2010/wordprocessingGroup" xmlns:wpi="http://schemas.microsoft.com/office/word/2010/wordprocessingInk" xmlns:wne="http://schemas.microsoft.com/office/word/2006/wordml" xmlns:wps="http://schemas.microsoft.com/office/word/2010/wordprocessingShape" mc:Ignorable="w14 w15 w16se wp14">
+<w:footnotes xmlns:wpc="http://schemas.microsoft.com/office/word/2010/wordprocessingCanvas" xmlns:cx="http://schemas.microsoft.com/office/drawing/2014/chartex" xmlns:cx1="http://schemas.microsoft.com/office/drawing/2015/9/8/chartex" xmlns:cx2="http://schemas.microsoft.com/office/drawing/2015/10/21/chartex" xmlns:cx3="http://schemas.microsoft.com/office/drawing/2016/5/9/chartex" xmlns:cx4="http://schemas.microsoft.com/office/drawing/2016/5/10/chartex" xmlns:cx5="http://schemas.microsoft.com/office/drawing/2016/5/11/chartex" xmlns:cx6="http://schemas.microsoft.com/office/drawing/2016/5/12/chartex" xmlns:cx7="http://schemas.microsoft.com/office/drawing/2016/5/13/chartex" xmlns:cx8="http://schemas.microsoft.com/office/drawing/2016/5/14/chartex" xmlns:mc="http://schemas.openxmlformats.org/markup-compatibility/2006" xmlns:aink="http://schemas.microsoft.com/office/drawing/2016/ink" xmlns:am3d="http://schemas.microsoft.com/office/drawing/2017/model3d" xmlns:o="urn:schemas-microsoft-com:office:office" xmlns:r="http://schemas.openxmlformats.org/officeDocument/2006/relationships" xmlns:m="http://schemas.openxmlformats.org/officeDocument/2006/math" xmlns:v="urn:schemas-microsoft-com:vml" xmlns:wp14="http://schemas.microsoft.com/office/word/2010/wordprocessingDrawing" xmlns:wp="http://schemas.openxmlformats.org/drawingml/2006/wordprocessingDrawing" xmlns:w10="urn:schemas-microsoft-com:office:word" xmlns:w="http://schemas.openxmlformats.org/wordprocessingml/2006/main" xmlns:w14="http://schemas.microsoft.com/office/word/2010/wordml" xmlns:w15="http://schemas.microsoft.com/office/word/2012/wordml" xmlns:w16cex="http://schemas.microsoft.com/office/word/2018/wordml/cex" xmlns:w16cid="http://schemas.microsoft.com/office/word/2016/wordml/cid" xmlns:w16="http://schemas.microsoft.com/office/word/2018/wordml" xmlns:w16se="http://schemas.microsoft.com/office/word/2015/wordml/symex" xmlns:wpg="http://schemas.microsoft.com/office/word/2010/wordprocessingGroup" xmlns:wpi="http://schemas.microsoft.com/office/word/2010/wordprocessingInk" xmlns:wne="http://schemas.microsoft.com/office/word/2006/wordml" xmlns:wps="http://schemas.microsoft.com/office/word/2010/wordprocessingShape" mc:Ignorable="w14 w15 w16se w16cid w16 w16cex wp14">
   <w:footnote w:type="separator" w:id="-1">
     <w:p>
       <w:pPr>
@@ -15624,8 +15881,38 @@
 </w:footnotes>
 </file>
 
+<file path=word/header1.xml><?xml version="1.0" encoding="utf-8"?>
+<w:hdr xmlns:wpc="http://schemas.microsoft.com/office/word/2010/wordprocessingCanvas" xmlns:cx="http://schemas.microsoft.com/office/drawing/2014/chartex" xmlns:cx1="http://schemas.microsoft.com/office/drawing/2015/9/8/chartex" xmlns:cx2="http://schemas.microsoft.com/office/drawing/2015/10/21/chartex" xmlns:cx3="http://schemas.microsoft.com/office/drawing/2016/5/9/chartex" xmlns:cx4="http://schemas.microsoft.com/office/drawing/2016/5/10/chartex" xmlns:cx5="http://schemas.microsoft.com/office/drawing/2016/5/11/chartex" xmlns:cx6="http://schemas.microsoft.com/office/drawing/2016/5/12/chartex" xmlns:cx7="http://schemas.microsoft.com/office/drawing/2016/5/13/chartex" xmlns:cx8="http://schemas.microsoft.com/office/drawing/2016/5/14/chartex" xmlns:mc="http://schemas.openxmlformats.org/markup-compatibility/2006" xmlns:aink="http://schemas.microsoft.com/office/drawing/2016/ink" xmlns:am3d="http://schemas.microsoft.com/office/drawing/2017/model3d" xmlns:o="urn:schemas-microsoft-com:office:office" xmlns:r="http://schemas.openxmlformats.org/officeDocument/2006/relationships" xmlns:m="http://schemas.openxmlformats.org/officeDocument/2006/math" xmlns:v="urn:schemas-microsoft-com:vml" xmlns:wp14="http://schemas.microsoft.com/office/word/2010/wordprocessingDrawing" xmlns:wp="http://schemas.openxmlformats.org/drawingml/2006/wordprocessingDrawing" xmlns:w10="urn:schemas-microsoft-com:office:word" xmlns:w="http://schemas.openxmlformats.org/wordprocessingml/2006/main" xmlns:w14="http://schemas.microsoft.com/office/word/2010/wordml" xmlns:w15="http://schemas.microsoft.com/office/word/2012/wordml" xmlns:w16cex="http://schemas.microsoft.com/office/word/2018/wordml/cex" xmlns:w16cid="http://schemas.microsoft.com/office/word/2016/wordml/cid" xmlns:w16="http://schemas.microsoft.com/office/word/2018/wordml" xmlns:w16se="http://schemas.microsoft.com/office/word/2015/wordml/symex" xmlns:wpg="http://schemas.microsoft.com/office/word/2010/wordprocessingGroup" xmlns:wpi="http://schemas.microsoft.com/office/word/2010/wordprocessingInk" xmlns:wne="http://schemas.microsoft.com/office/word/2006/wordml" xmlns:wps="http://schemas.microsoft.com/office/word/2010/wordprocessingShape" mc:Ignorable="w14 w15 w16se w16cid w16 w16cex wp14">
+  <w:p>
+    <w:pPr>
+      <w:pStyle w:val="Header"/>
+    </w:pPr>
+  </w:p>
+</w:hdr>
+</file>
+
+<file path=word/header2.xml><?xml version="1.0" encoding="utf-8"?>
+<w:hdr xmlns:wpc="http://schemas.microsoft.com/office/word/2010/wordprocessingCanvas" xmlns:cx="http://schemas.microsoft.com/office/drawing/2014/chartex" xmlns:cx1="http://schemas.microsoft.com/office/drawing/2015/9/8/chartex" xmlns:cx2="http://schemas.microsoft.com/office/drawing/2015/10/21/chartex" xmlns:cx3="http://schemas.microsoft.com/office/drawing/2016/5/9/chartex" xmlns:cx4="http://schemas.microsoft.com/office/drawing/2016/5/10/chartex" xmlns:cx5="http://schemas.microsoft.com/office/drawing/2016/5/11/chartex" xmlns:cx6="http://schemas.microsoft.com/office/drawing/2016/5/12/chartex" xmlns:cx7="http://schemas.microsoft.com/office/drawing/2016/5/13/chartex" xmlns:cx8="http://schemas.microsoft.com/office/drawing/2016/5/14/chartex" xmlns:mc="http://schemas.openxmlformats.org/markup-compatibility/2006" xmlns:aink="http://schemas.microsoft.com/office/drawing/2016/ink" xmlns:am3d="http://schemas.microsoft.com/office/drawing/2017/model3d" xmlns:o="urn:schemas-microsoft-com:office:office" xmlns:r="http://schemas.openxmlformats.org/officeDocument/2006/relationships" xmlns:m="http://schemas.openxmlformats.org/officeDocument/2006/math" xmlns:v="urn:schemas-microsoft-com:vml" xmlns:wp14="http://schemas.microsoft.com/office/word/2010/wordprocessingDrawing" xmlns:wp="http://schemas.openxmlformats.org/drawingml/2006/wordprocessingDrawing" xmlns:w10="urn:schemas-microsoft-com:office:word" xmlns:w="http://schemas.openxmlformats.org/wordprocessingml/2006/main" xmlns:w14="http://schemas.microsoft.com/office/word/2010/wordml" xmlns:w15="http://schemas.microsoft.com/office/word/2012/wordml" xmlns:w16cex="http://schemas.microsoft.com/office/word/2018/wordml/cex" xmlns:w16cid="http://schemas.microsoft.com/office/word/2016/wordml/cid" xmlns:w16="http://schemas.microsoft.com/office/word/2018/wordml" xmlns:w16se="http://schemas.microsoft.com/office/word/2015/wordml/symex" xmlns:wpg="http://schemas.microsoft.com/office/word/2010/wordprocessingGroup" xmlns:wpi="http://schemas.microsoft.com/office/word/2010/wordprocessingInk" xmlns:wne="http://schemas.microsoft.com/office/word/2006/wordml" xmlns:wps="http://schemas.microsoft.com/office/word/2010/wordprocessingShape" mc:Ignorable="w14 w15 w16se w16cid w16 w16cex wp14">
+  <w:p>
+    <w:pPr>
+      <w:pStyle w:val="Header"/>
+    </w:pPr>
+  </w:p>
+</w:hdr>
+</file>
+
+<file path=word/header3.xml><?xml version="1.0" encoding="utf-8"?>
+<w:hdr xmlns:wpc="http://schemas.microsoft.com/office/word/2010/wordprocessingCanvas" xmlns:cx="http://schemas.microsoft.com/office/drawing/2014/chartex" xmlns:cx1="http://schemas.microsoft.com/office/drawing/2015/9/8/chartex" xmlns:cx2="http://schemas.microsoft.com/office/drawing/2015/10/21/chartex" xmlns:cx3="http://schemas.microsoft.com/office/drawing/2016/5/9/chartex" xmlns:cx4="http://schemas.microsoft.com/office/drawing/2016/5/10/chartex" xmlns:cx5="http://schemas.microsoft.com/office/drawing/2016/5/11/chartex" xmlns:cx6="http://schemas.microsoft.com/office/drawing/2016/5/12/chartex" xmlns:cx7="http://schemas.microsoft.com/office/drawing/2016/5/13/chartex" xmlns:cx8="http://schemas.microsoft.com/office/drawing/2016/5/14/chartex" xmlns:mc="http://schemas.openxmlformats.org/markup-compatibility/2006" xmlns:aink="http://schemas.microsoft.com/office/drawing/2016/ink" xmlns:am3d="http://schemas.microsoft.com/office/drawing/2017/model3d" xmlns:o="urn:schemas-microsoft-com:office:office" xmlns:r="http://schemas.openxmlformats.org/officeDocument/2006/relationships" xmlns:m="http://schemas.openxmlformats.org/officeDocument/2006/math" xmlns:v="urn:schemas-microsoft-com:vml" xmlns:wp14="http://schemas.microsoft.com/office/word/2010/wordprocessingDrawing" xmlns:wp="http://schemas.openxmlformats.org/drawingml/2006/wordprocessingDrawing" xmlns:w10="urn:schemas-microsoft-com:office:word" xmlns:w="http://schemas.openxmlformats.org/wordprocessingml/2006/main" xmlns:w14="http://schemas.microsoft.com/office/word/2010/wordml" xmlns:w15="http://schemas.microsoft.com/office/word/2012/wordml" xmlns:w16cex="http://schemas.microsoft.com/office/word/2018/wordml/cex" xmlns:w16cid="http://schemas.microsoft.com/office/word/2016/wordml/cid" xmlns:w16="http://schemas.microsoft.com/office/word/2018/wordml" xmlns:w16se="http://schemas.microsoft.com/office/word/2015/wordml/symex" xmlns:wpg="http://schemas.microsoft.com/office/word/2010/wordprocessingGroup" xmlns:wpi="http://schemas.microsoft.com/office/word/2010/wordprocessingInk" xmlns:wne="http://schemas.microsoft.com/office/word/2006/wordml" xmlns:wps="http://schemas.microsoft.com/office/word/2010/wordprocessingShape" mc:Ignorable="w14 w15 w16se w16cid w16 w16cex wp14">
+  <w:p>
+    <w:pPr>
+      <w:pStyle w:val="Header"/>
+    </w:pPr>
+  </w:p>
+</w:hdr>
+</file>
+
 <file path=word/numbering.xml><?xml version="1.0" encoding="utf-8"?>
-<w:numbering xmlns:wpc="http://schemas.microsoft.com/office/word/2010/wordprocessingCanvas" xmlns:cx="http://schemas.microsoft.com/office/drawing/2014/chartex" xmlns:cx1="http://schemas.microsoft.com/office/drawing/2015/9/8/chartex" xmlns:mc="http://schemas.openxmlformats.org/markup-compatibility/2006" xmlns:o="urn:schemas-microsoft-com:office:office" xmlns:r="http://schemas.openxmlformats.org/officeDocument/2006/relationships" xmlns:m="http://schemas.openxmlformats.org/officeDocument/2006/math" xmlns:v="urn:schemas-microsoft-com:vml" xmlns:wp14="http://schemas.microsoft.com/office/word/2010/wordprocessingDrawing" xmlns:wp="http://schemas.openxmlformats.org/drawingml/2006/wordprocessingDrawing" xmlns:w10="urn:schemas-microsoft-com:office:word" xmlns:w="http://schemas.openxmlformats.org/wordprocessingml/2006/main" xmlns:w14="http://schemas.microsoft.com/office/word/2010/wordml" xmlns:w15="http://schemas.microsoft.com/office/word/2012/wordml" xmlns:w16se="http://schemas.microsoft.com/office/word/2015/wordml/symex" xmlns:wpg="http://schemas.microsoft.com/office/word/2010/wordprocessingGroup" xmlns:wpi="http://schemas.microsoft.com/office/word/2010/wordprocessingInk" xmlns:wne="http://schemas.microsoft.com/office/word/2006/wordml" xmlns:wps="http://schemas.microsoft.com/office/word/2010/wordprocessingShape" mc:Ignorable="w14 w15 w16se wp14">
+<w:numbering xmlns:wpc="http://schemas.microsoft.com/office/word/2010/wordprocessingCanvas" xmlns:cx="http://schemas.microsoft.com/office/drawing/2014/chartex" xmlns:cx1="http://schemas.microsoft.com/office/drawing/2015/9/8/chartex" xmlns:cx2="http://schemas.microsoft.com/office/drawing/2015/10/21/chartex" xmlns:cx3="http://schemas.microsoft.com/office/drawing/2016/5/9/chartex" xmlns:cx4="http://schemas.microsoft.com/office/drawing/2016/5/10/chartex" xmlns:cx5="http://schemas.microsoft.com/office/drawing/2016/5/11/chartex" xmlns:cx6="http://schemas.microsoft.com/office/drawing/2016/5/12/chartex" xmlns:cx7="http://schemas.microsoft.com/office/drawing/2016/5/13/chartex" xmlns:cx8="http://schemas.microsoft.com/office/drawing/2016/5/14/chartex" xmlns:mc="http://schemas.openxmlformats.org/markup-compatibility/2006" xmlns:aink="http://schemas.microsoft.com/office/drawing/2016/ink" xmlns:am3d="http://schemas.microsoft.com/office/drawing/2017/model3d" xmlns:o="urn:schemas-microsoft-com:office:office" xmlns:r="http://schemas.openxmlformats.org/officeDocument/2006/relationships" xmlns:m="http://schemas.openxmlformats.org/officeDocument/2006/math" xmlns:v="urn:schemas-microsoft-com:vml" xmlns:wp14="http://schemas.microsoft.com/office/word/2010/wordprocessingDrawing" xmlns:wp="http://schemas.openxmlformats.org/drawingml/2006/wordprocessingDrawing" xmlns:w10="urn:schemas-microsoft-com:office:word" xmlns:w="http://schemas.openxmlformats.org/wordprocessingml/2006/main" xmlns:w14="http://schemas.microsoft.com/office/word/2010/wordml" xmlns:w15="http://schemas.microsoft.com/office/word/2012/wordml" xmlns:w16cex="http://schemas.microsoft.com/office/word/2018/wordml/cex" xmlns:w16cid="http://schemas.microsoft.com/office/word/2016/wordml/cid" xmlns:w16="http://schemas.microsoft.com/office/word/2018/wordml" xmlns:w16se="http://schemas.microsoft.com/office/word/2015/wordml/symex" xmlns:wpg="http://schemas.microsoft.com/office/word/2010/wordprocessingGroup" xmlns:wpi="http://schemas.microsoft.com/office/word/2010/wordprocessingInk" xmlns:wne="http://schemas.microsoft.com/office/word/2006/wordml" xmlns:wps="http://schemas.microsoft.com/office/word/2010/wordprocessingShape" mc:Ignorable="w14 w15 w16se w16cid w16 w16cex wp14">
   <w:abstractNum w:abstractNumId="0" w15:restartNumberingAfterBreak="0">
     <w:nsid w:val="FFFFFF7D"/>
     <w:multiLevelType w:val="singleLevel"/>
@@ -17501,11 +17788,11 @@
 </file>
 
 <file path=word/styles.xml><?xml version="1.0" encoding="utf-8"?>
-<w:styles xmlns:mc="http://schemas.openxmlformats.org/markup-compatibility/2006" xmlns:r="http://schemas.openxmlformats.org/officeDocument/2006/relationships" xmlns:w="http://schemas.openxmlformats.org/wordprocessingml/2006/main" xmlns:w14="http://schemas.microsoft.com/office/word/2010/wordml" xmlns:w15="http://schemas.microsoft.com/office/word/2012/wordml" xmlns:w16se="http://schemas.microsoft.com/office/word/2015/wordml/symex" mc:Ignorable="w14 w15 w16se">
+<w:styles xmlns:mc="http://schemas.openxmlformats.org/markup-compatibility/2006" xmlns:r="http://schemas.openxmlformats.org/officeDocument/2006/relationships" xmlns:w="http://schemas.openxmlformats.org/wordprocessingml/2006/main" xmlns:w14="http://schemas.microsoft.com/office/word/2010/wordml" xmlns:w15="http://schemas.microsoft.com/office/word/2012/wordml" xmlns:w16cex="http://schemas.microsoft.com/office/word/2018/wordml/cex" xmlns:w16cid="http://schemas.microsoft.com/office/word/2016/wordml/cid" xmlns:w16="http://schemas.microsoft.com/office/word/2018/wordml" xmlns:w16se="http://schemas.microsoft.com/office/word/2015/wordml/symex" mc:Ignorable="w14 w15 w16se w16cid w16 w16cex">
   <w:docDefaults>
     <w:rPrDefault>
       <w:rPr>
-        <w:rFonts w:asciiTheme="minorHAnsi" w:eastAsia="SimSun" w:hAnsiTheme="minorHAnsi" w:cstheme="minorBidi"/>
+        <w:rFonts w:asciiTheme="minorHAnsi" w:eastAsia="宋体" w:hAnsiTheme="minorHAnsi" w:cstheme="minorBidi"/>
         <w:sz w:val="22"/>
         <w:szCs w:val="22"/>
         <w:lang w:val="en-US" w:eastAsia="en-US" w:bidi="ar-SA"/>
@@ -17517,7 +17804,7 @@
       </w:pPr>
     </w:pPrDefault>
   </w:docDefaults>
-  <w:latentStyles w:defLockedState="0" w:defUIPriority="99" w:defSemiHidden="0" w:defUnhideWhenUsed="0" w:defQFormat="0" w:count="371">
+  <w:latentStyles w:defLockedState="0" w:defUIPriority="99" w:defSemiHidden="0" w:defUnhideWhenUsed="0" w:defQFormat="0" w:count="376">
     <w:lsdException w:name="Normal" w:qFormat="1"/>
     <w:lsdException w:name="heading 1" w:qFormat="1"/>
     <w:lsdException w:name="heading 2" w:semiHidden="1" w:uiPriority="9" w:unhideWhenUsed="1" w:qFormat="1"/>
@@ -17623,7 +17910,6 @@
     <w:lsdException w:name="HTML Sample" w:semiHidden="1" w:unhideWhenUsed="1"/>
     <w:lsdException w:name="HTML Typewriter" w:semiHidden="1" w:unhideWhenUsed="1"/>
     <w:lsdException w:name="HTML Variable" w:semiHidden="1" w:unhideWhenUsed="1"/>
-    <w:lsdException w:name="Normal Table" w:semiHidden="1" w:unhideWhenUsed="1"/>
     <w:lsdException w:name="annotation subject" w:semiHidden="1" w:unhideWhenUsed="1"/>
     <w:lsdException w:name="No List" w:semiHidden="1" w:unhideWhenUsed="1"/>
     <w:lsdException w:name="Outline List 1" w:semiHidden="1" w:unhideWhenUsed="1"/>
@@ -17666,11 +17952,8 @@
     <w:lsdException w:name="Table Contemporary" w:semiHidden="1" w:unhideWhenUsed="1"/>
     <w:lsdException w:name="Table Elegant" w:semiHidden="1" w:unhideWhenUsed="1"/>
     <w:lsdException w:name="Table Professional" w:semiHidden="1" w:unhideWhenUsed="1"/>
-    <w:lsdException w:name="Table Subtle 1" w:semiHidden="1" w:unhideWhenUsed="1"/>
     <w:lsdException w:name="Table Subtle 2" w:semiHidden="1" w:unhideWhenUsed="1"/>
     <w:lsdException w:name="Table Web 1" w:semiHidden="1" w:unhideWhenUsed="1"/>
-    <w:lsdException w:name="Table Web 2" w:semiHidden="1" w:unhideWhenUsed="1"/>
-    <w:lsdException w:name="Table Web 3" w:semiHidden="1" w:unhideWhenUsed="1"/>
     <w:lsdException w:name="Balloon Text" w:semiHidden="1" w:unhideWhenUsed="1"/>
     <w:lsdException w:name="Table Grid" w:uiPriority="59"/>
     <w:lsdException w:name="Table Theme" w:semiHidden="1" w:unhideWhenUsed="1"/>
@@ -17889,6 +18172,11 @@
     <w:lsdException w:name="List Table 5 Dark Accent 6" w:uiPriority="50"/>
     <w:lsdException w:name="List Table 6 Colorful Accent 6" w:uiPriority="51"/>
     <w:lsdException w:name="List Table 7 Colorful Accent 6" w:uiPriority="52"/>
+    <w:lsdException w:name="Mention" w:semiHidden="1" w:unhideWhenUsed="1"/>
+    <w:lsdException w:name="Smart Hyperlink" w:semiHidden="1" w:unhideWhenUsed="1"/>
+    <w:lsdException w:name="Hashtag" w:semiHidden="1" w:unhideWhenUsed="1"/>
+    <w:lsdException w:name="Unresolved Mention" w:semiHidden="1" w:unhideWhenUsed="1"/>
+    <w:lsdException w:name="Smart Link" w:semiHidden="1" w:unhideWhenUsed="1"/>
   </w:latentStyles>
   <w:style w:type="paragraph" w:default="1" w:styleId="Normal">
     <w:name w:val="Normal"/>
@@ -18444,7 +18732,7 @@
       <w:ind w:left="374" w:hanging="187"/>
     </w:pPr>
     <w:rPr>
-      <w:rFonts w:eastAsia="SimSun"/>
+      <w:rFonts w:eastAsia="宋体"/>
       <w:kern w:val="24"/>
     </w:rPr>
   </w:style>
@@ -18460,7 +18748,7 @@
       <w:ind w:left="561" w:hanging="187"/>
     </w:pPr>
     <w:rPr>
-      <w:rFonts w:eastAsia="SimSun"/>
+      <w:rFonts w:eastAsia="宋体"/>
       <w:kern w:val="24"/>
     </w:rPr>
   </w:style>
@@ -19730,7 +20018,7 @@
       <w:jc w:val="right"/>
     </w:pPr>
     <w:rPr>
-      <w:rFonts w:eastAsia="SimSun"/>
+      <w:rFonts w:eastAsia="宋体"/>
       <w:kern w:val="24"/>
     </w:rPr>
   </w:style>
@@ -19841,7 +20129,7 @@
       <w:ind w:left="749" w:hanging="187"/>
     </w:pPr>
     <w:rPr>
-      <w:rFonts w:eastAsia="SimSun"/>
+      <w:rFonts w:eastAsia="宋体"/>
       <w:kern w:val="24"/>
     </w:rPr>
   </w:style>
@@ -19857,7 +20145,7 @@
       <w:ind w:left="936" w:hanging="187"/>
     </w:pPr>
     <w:rPr>
-      <w:rFonts w:eastAsia="SimSun"/>
+      <w:rFonts w:eastAsia="宋体"/>
       <w:kern w:val="24"/>
     </w:rPr>
   </w:style>
@@ -20211,12 +20499,6 @@
 </file>
 
 <file path=customXml/item2.xml><?xml version="1.0" encoding="utf-8"?>
-<p:properties xmlns:p="http://schemas.microsoft.com/office/2006/metadata/properties" xmlns:xsi="http://www.w3.org/2001/XMLSchema-instance" xmlns:pc="http://schemas.microsoft.com/office/infopath/2007/PartnerControls">
-  <documentManagement/>
-</p:properties>
-</file>
-
-<file path=customXml/item3.xml><?xml version="1.0" encoding="utf-8"?>
 <ct:contentTypeSchema xmlns:ct="http://schemas.microsoft.com/office/2006/metadata/contentType" xmlns:ma="http://schemas.microsoft.com/office/2006/metadata/properties/metaAttributes" ct:_="" ma:_="" ma:contentTypeName="Document" ma:contentTypeID="0x0101004820D0366DDCA34E83B21C8B8024BF9B" ma:contentTypeVersion="1" ma:contentTypeDescription="Create a new document." ma:contentTypeScope="" ma:versionID="13ff57f3102bd9b14df83455d563ac72">
   <xsd:schema xmlns:xsd="http://www.w3.org/2001/XMLSchema" xmlns:xs="http://www.w3.org/2001/XMLSchema" xmlns:p="http://schemas.microsoft.com/office/2006/metadata/properties" xmlns:ns2="d64d9dbd-62e9-43ae-8349-3f505b55d287" targetNamespace="http://schemas.microsoft.com/office/2006/metadata/properties" ma:root="true" ma:fieldsID="5e0f56c442c01d07fc30c224743e4a54" ns2:_="">
     <xsd:import namespace="d64d9dbd-62e9-43ae-8349-3f505b55d287"/>
@@ -20356,6 +20638,12 @@
 </ct:contentTypeSchema>
 </file>
 
+<file path=customXml/item3.xml><?xml version="1.0" encoding="utf-8"?>
+<p:properties xmlns:p="http://schemas.microsoft.com/office/2006/metadata/properties" xmlns:xsi="http://www.w3.org/2001/XMLSchema-instance" xmlns:pc="http://schemas.microsoft.com/office/infopath/2007/PartnerControls">
+  <documentManagement/>
+</p:properties>
+</file>
+
 <file path=customXml/item4.xml><?xml version="1.0" encoding="utf-8"?>
 <b:Sources xmlns:b="http://schemas.openxmlformats.org/officeDocument/2006/bibliography" xmlns="http://schemas.openxmlformats.org/officeDocument/2006/bibliography" SelectedStyle="\APA.XSL" StyleName="APA"/>
 </file>
@@ -20369,15 +20657,6 @@
 </file>
 
 <file path=customXml/itemProps2.xml><?xml version="1.0" encoding="utf-8"?>
-<ds:datastoreItem xmlns:ds="http://schemas.openxmlformats.org/officeDocument/2006/customXml" ds:itemID="{4BA05C0A-62A2-4B65-81AE-24D09FA63D5D}">
-  <ds:schemaRefs>
-    <ds:schemaRef ds:uri="http://schemas.microsoft.com/office/2006/metadata/properties"/>
-    <ds:schemaRef ds:uri="http://schemas.microsoft.com/office/infopath/2007/PartnerControls"/>
-  </ds:schemaRefs>
-</ds:datastoreItem>
-</file>
-
-<file path=customXml/itemProps3.xml><?xml version="1.0" encoding="utf-8"?>
 <ds:datastoreItem xmlns:ds="http://schemas.openxmlformats.org/officeDocument/2006/customXml" ds:itemID="{CC7435CE-A847-46CA-AC04-B38FAC3D1B9F}">
   <ds:schemaRefs>
     <ds:schemaRef ds:uri="http://schemas.microsoft.com/office/2006/metadata/contentType"/>
@@ -20395,8 +20674,17 @@
 </ds:datastoreItem>
 </file>
 
+<file path=customXml/itemProps3.xml><?xml version="1.0" encoding="utf-8"?>
+<ds:datastoreItem xmlns:ds="http://schemas.openxmlformats.org/officeDocument/2006/customXml" ds:itemID="{4BA05C0A-62A2-4B65-81AE-24D09FA63D5D}">
+  <ds:schemaRefs>
+    <ds:schemaRef ds:uri="http://schemas.microsoft.com/office/2006/metadata/properties"/>
+    <ds:schemaRef ds:uri="http://schemas.microsoft.com/office/infopath/2007/PartnerControls"/>
+  </ds:schemaRefs>
+</ds:datastoreItem>
+</file>
+
 <file path=customXml/itemProps4.xml><?xml version="1.0" encoding="utf-8"?>
-<ds:datastoreItem xmlns:ds="http://schemas.openxmlformats.org/officeDocument/2006/customXml" ds:itemID="{770AE2BF-3B48-409E-94AC-51213B0EEE58}">
+<ds:datastoreItem xmlns:ds="http://schemas.openxmlformats.org/officeDocument/2006/customXml" ds:itemID="{9D19A416-2A80-4021-AB22-427707B5B3A0}">
   <ds:schemaRefs>
     <ds:schemaRef ds:uri="http://schemas.openxmlformats.org/officeDocument/2006/bibliography"/>
   </ds:schemaRefs>

</xml_diff>